<commit_message>
08:57--started with migrations and DB
</commit_message>
<xml_diff>
--- a/django/django notes.docx
+++ b/django/django notes.docx
@@ -1049,7 +1049,58 @@
       </w:pPr>
       <w:r>
         <w:rPr/>
-        <w:t>Field Types: Textual Data</w:t>
+        <w:t xml:space="preserve">Field Types: Textual Data </w:t>
+      </w:r>
+      <w:r>
+        <w:rPr/>
+        <w:t>(email, text, characters)</w:t>
+      </w:r>
+      <w:r>
+        <w:rPr/>
+        <w:br/>
+        <w:t xml:space="preserve">Field Types: </w:t>
+      </w:r>
+      <w:r>
+        <w:rPr/>
+        <w:t>Numeric</w:t>
+      </w:r>
+      <w:r>
+        <w:rPr/>
+        <w:t xml:space="preserve"> Data </w:t>
+      </w:r>
+      <w:r>
+        <w:rPr/>
+        <w:t>(integers, decimals)</w:t>
+      </w:r>
+      <w:r>
+        <w:rPr/>
+        <w:br/>
+        <w:t xml:space="preserve">Field Types: </w:t>
+      </w:r>
+      <w:r>
+        <w:rPr/>
+        <w:t>MIscellaneous</w:t>
+      </w:r>
+      <w:r>
+        <w:rPr/>
+        <w:t xml:space="preserve"> Data </w:t>
+      </w:r>
+      <w:r>
+        <w:rPr/>
+        <w:t>(boolean, dateTIme)</w:t>
+        <w:br/>
+        <w:t>Field Types: Relational Data (foreignkey, manytomanyfield)</w:t>
+        <w:br/>
+        <w:t xml:space="preserve">FIELDS contain attributes) </w:t>
+        <w:br/>
+        <w:tab/>
+        <w:t>blank(attribute)=true ==not required)</w:t>
+        <w:br/>
+        <w:tab/>
+        <w:t xml:space="preserve">null(attribute) (no data) | </w:t>
+        <w:br/>
+        <w:tab/>
+        <w:t>choices(atribute) (set of choices)</w:t>
       </w:r>
     </w:p>
     <w:p>
@@ -1074,11 +1125,15 @@
       <w:pPr>
         <w:pStyle w:val="Normal"/>
         <w:rPr>
-          <w:lang w:val="es-MX"/>
-        </w:rPr>
-      </w:pPr>
-      <w:r>
-        <w:rPr>
+          <w:b/>
+          <w:b/>
+          <w:bCs/>
+        </w:rPr>
+      </w:pPr>
+      <w:r>
+        <w:rPr>
+          <w:b/>
+          <w:bCs/>
           <w:lang w:val="es-MX"/>
         </w:rPr>
         <w:t>CREAR EL MODELO DE LOS DATOS QUE LLEVARÁ</w:t>
@@ -1197,6 +1252,16 @@
         <w:rPr/>
       </w:pPr>
       <w:r>
+        <w:rPr/>
+        <w:t>(to make the initial migration)</w:t>
+      </w:r>
+    </w:p>
+    <w:p>
+      <w:pPr>
+        <w:pStyle w:val="Normal"/>
+        <w:rPr/>
+      </w:pPr>
+      <w:r>
         <w:rPr>
           <w:b/>
           <w:bCs/>
@@ -1216,6 +1281,16 @@
       <w:r>
         <w:rPr/>
         <w:t>there are default apps when making the initial migration, they com with models and migrations</w:t>
+      </w:r>
+    </w:p>
+    <w:p>
+      <w:pPr>
+        <w:pStyle w:val="Normal"/>
+        <w:rPr/>
+      </w:pPr>
+      <w:r>
+        <w:rPr/>
+        <w:t>after MAKINGS MIGRATIONS you need to MIGRATE</w:t>
       </w:r>
     </w:p>
     <w:p>

</xml_diff>

<commit_message>
19:46--added data to DB
</commit_message>
<xml_diff>
--- a/django/django notes.docx
+++ b/django/django notes.docx
@@ -1366,6 +1366,35 @@
         <w:t xml:space="preserve"> </w:t>
         <w:br/>
         <w:t>The default DB is db.sqlite3 in the main folder</w:t>
+      </w:r>
+    </w:p>
+    <w:p>
+      <w:pPr>
+        <w:pStyle w:val="Normal"/>
+        <w:rPr/>
+      </w:pPr>
+      <w:r>
+        <w:rPr/>
+      </w:r>
+    </w:p>
+    <w:p>
+      <w:pPr>
+        <w:pStyle w:val="Normal"/>
+        <w:rPr/>
+      </w:pPr>
+      <w:r>
+        <w:rPr/>
+        <w:t>Load the data with a script---</w:t>
+      </w:r>
+    </w:p>
+    <w:p>
+      <w:pPr>
+        <w:pStyle w:val="Normal"/>
+        <w:rPr/>
+      </w:pPr>
+      <w:r>
+        <w:rPr/>
+        <w:t>python3 manage.py data_to_be_loaded.py</w:t>
       </w:r>
     </w:p>
     <w:p>

</xml_diff>

<commit_message>
08:26--starting URL confs and views
</commit_message>
<xml_diff>
--- a/django/django notes.docx
+++ b/django/django notes.docx
@@ -158,11 +158,7 @@
       </w:r>
       <w:r>
         <w:rPr/>
-        <w:t xml:space="preserve">go to the main folder that was first created when starting everything about the project, look for SETTINGS.PY &gt; INSTALLED_APPS &gt; agregar al final el nombre del app ‘nombredeapp’,  </w:t>
-      </w:r>
-      <w:r>
-        <w:rPr/>
-        <w:t xml:space="preserve">example: </w:t>
+        <w:t xml:space="preserve">go to the main folder that was first created when starting everything about the project, look for SETTINGS.PY &gt; INSTALLED_APPS &gt; agregar al final el nombre del app ‘nombredeapp’,  example: </w:t>
       </w:r>
       <w:r>
         <w:rPr>
@@ -1049,45 +1045,11 @@
       </w:pPr>
       <w:r>
         <w:rPr/>
-        <w:t xml:space="preserve">Field Types: Textual Data </w:t>
-      </w:r>
-      <w:r>
-        <w:rPr/>
-        <w:t>(email, text, characters)</w:t>
-      </w:r>
-      <w:r>
-        <w:rPr/>
+        <w:t>Field Types: Textual Data (email, text, characters)</w:t>
         <w:br/>
-        <w:t xml:space="preserve">Field Types: </w:t>
-      </w:r>
-      <w:r>
-        <w:rPr/>
-        <w:t>Numeric</w:t>
-      </w:r>
-      <w:r>
-        <w:rPr/>
-        <w:t xml:space="preserve"> Data </w:t>
-      </w:r>
-      <w:r>
-        <w:rPr/>
-        <w:t>(integers, decimals)</w:t>
-      </w:r>
-      <w:r>
-        <w:rPr/>
+        <w:t>Field Types: Numeric Data (integers, decimals)</w:t>
         <w:br/>
-        <w:t xml:space="preserve">Field Types: </w:t>
-      </w:r>
-      <w:r>
-        <w:rPr/>
-        <w:t>MIscellaneous</w:t>
-      </w:r>
-      <w:r>
-        <w:rPr/>
-        <w:t xml:space="preserve"> Data </w:t>
-      </w:r>
-      <w:r>
-        <w:rPr/>
-        <w:t>(boolean, dateTIme)</w:t>
+        <w:t>Field Types: MIscellaneous Data (boolean, dateTIme)</w:t>
         <w:br/>
         <w:t>Field Types: Relational Data (foreignkey, manytomanyfield)</w:t>
         <w:br/>
@@ -1147,12 +1109,98 @@
         </w:rPr>
       </w:pPr>
       <w:r>
+        <w:rPr>
+          <w:lang w:val="es-MX"/>
+        </w:rPr>
+      </w:r>
+    </w:p>
+    <w:p>
+      <w:pPr>
+        <w:pStyle w:val="Normal"/>
+        <w:rPr>
+          <w:lang w:val="es-MX"/>
+        </w:rPr>
+      </w:pPr>
+      <w:r>
+        <w:rPr>
+          <w:lang w:val="es-MX"/>
+        </w:rPr>
+      </w:r>
+    </w:p>
+    <w:p>
+      <w:pPr>
+        <w:pStyle w:val="Normal"/>
+        <w:rPr/>
+      </w:pPr>
+      <w:r>
+        <w:rPr/>
+      </w:r>
+    </w:p>
+    <w:p>
+      <w:pPr>
+        <w:pStyle w:val="Normal"/>
+        <w:rPr/>
+      </w:pPr>
+      <w:r>
+        <w:rPr/>
+      </w:r>
+    </w:p>
+    <w:p>
+      <w:pPr>
+        <w:pStyle w:val="Normal"/>
+        <w:rPr/>
+      </w:pPr>
+      <w:r>
+        <w:rPr/>
+      </w:r>
+    </w:p>
+    <w:p>
+      <w:pPr>
+        <w:pStyle w:val="Normal"/>
+        <w:rPr/>
+      </w:pPr>
+      <w:r>
+        <w:rPr/>
+      </w:r>
+    </w:p>
+    <w:p>
+      <w:pPr>
+        <w:pStyle w:val="Normal"/>
+        <w:rPr/>
+      </w:pPr>
+      <w:r>
+        <w:rPr/>
+      </w:r>
+    </w:p>
+    <w:p>
+      <w:pPr>
+        <w:pStyle w:val="Normal"/>
+        <w:rPr/>
+      </w:pPr>
+      <w:r>
+        <w:rPr/>
+      </w:r>
+    </w:p>
+    <w:p>
+      <w:pPr>
+        <w:pStyle w:val="Normal"/>
+        <w:rPr/>
+      </w:pPr>
+      <w:r>
         <w:rPr/>
         <w:drawing>
-          <wp:inline distT="0" distB="0" distL="0" distR="0">
-            <wp:extent cx="5943600" cy="3839845"/>
+          <wp:anchor behindDoc="0" distT="0" distB="0" distL="0" distR="0" simplePos="0" locked="0" layoutInCell="1" allowOverlap="1" relativeHeight="2">
+            <wp:simplePos x="0" y="0"/>
+            <wp:positionH relativeFrom="column">
+              <wp:posOffset>63500</wp:posOffset>
+            </wp:positionH>
+            <wp:positionV relativeFrom="paragraph">
+              <wp:posOffset>55880</wp:posOffset>
+            </wp:positionV>
+            <wp:extent cx="5943600" cy="3897630"/>
             <wp:effectExtent l="0" t="0" r="0" b="0"/>
-            <wp:docPr id="4" name="Picture 5" descr="Text&#10;&#10;Description automatically generated"/>
+            <wp:wrapSquare wrapText="largest"/>
+            <wp:docPr id="4" name="Image1" descr=""/>
             <wp:cNvGraphicFramePr>
               <a:graphicFrameLocks xmlns:a="http://schemas.openxmlformats.org/drawingml/2006/main" noChangeAspect="1"/>
             </wp:cNvGraphicFramePr>
@@ -1160,7 +1208,7 @@
               <a:graphicData uri="http://schemas.openxmlformats.org/drawingml/2006/picture">
                 <pic:pic xmlns:pic="http://schemas.openxmlformats.org/drawingml/2006/picture">
                   <pic:nvPicPr>
-                    <pic:cNvPr id="4" name="Picture 5" descr="Text&#10;&#10;Description automatically generated"/>
+                    <pic:cNvPr id="4" name="Image1" descr=""/>
                     <pic:cNvPicPr>
                       <a:picLocks noChangeAspect="1" noChangeArrowheads="1"/>
                     </pic:cNvPicPr>
@@ -1174,7 +1222,7 @@
                   <pic:spPr bwMode="auto">
                     <a:xfrm>
                       <a:off x="0" y="0"/>
-                      <a:ext cx="5943600" cy="3839845"/>
+                      <a:ext cx="5943600" cy="3897630"/>
                     </a:xfrm>
                     <a:prstGeom prst="rect">
                       <a:avLst/>
@@ -1183,7 +1231,7 @@
                 </pic:pic>
               </a:graphicData>
             </a:graphic>
-          </wp:inline>
+          </wp:anchor>
         </w:drawing>
       </w:r>
     </w:p>
@@ -1390,10 +1438,17 @@
     <w:p>
       <w:pPr>
         <w:pStyle w:val="Normal"/>
-        <w:rPr/>
-      </w:pPr>
-      <w:r>
-        <w:rPr/>
+        <w:rPr>
+          <w:b/>
+          <w:b/>
+          <w:bCs/>
+        </w:rPr>
+      </w:pPr>
+      <w:r>
+        <w:rPr>
+          <w:b/>
+          <w:bCs/>
+        </w:rPr>
         <w:t>python3 manage.py data_to_be_loaded.py</w:t>
       </w:r>
     </w:p>
@@ -1843,9 +1898,227 @@
         </w:rPr>
       </w:pPr>
       <w:r>
-        <w:rPr>
-          <w:lang w:val="es-MX"/>
-        </w:rPr>
+        <w:rPr/>
+      </w:r>
+    </w:p>
+    <w:p>
+      <w:pPr>
+        <w:pStyle w:val="Normal"/>
+        <w:rPr>
+          <w:lang w:val="es-MX"/>
+        </w:rPr>
+      </w:pPr>
+      <w:r>
+        <w:rPr>
+          <w:lang w:val="es-MX"/>
+        </w:rPr>
+        <w:t xml:space="preserve">add the URLS in urls.py </w:t>
+      </w:r>
+      <w:r>
+        <w:rPr>
+          <w:lang w:val="es-MX"/>
+        </w:rPr>
+        <w:t>at the main folder</w:t>
+      </w:r>
+    </w:p>
+    <w:p>
+      <w:pPr>
+        <w:pStyle w:val="Normal"/>
+        <w:rPr>
+          <w:lang w:val="es-MX"/>
+        </w:rPr>
+      </w:pPr>
+      <w:r>
+        <w:rPr/>
+        <w:drawing>
+          <wp:anchor behindDoc="0" distT="0" distB="0" distL="0" distR="0" simplePos="0" locked="0" layoutInCell="1" allowOverlap="1" relativeHeight="9">
+            <wp:simplePos x="0" y="0"/>
+            <wp:positionH relativeFrom="column">
+              <wp:align>center</wp:align>
+            </wp:positionH>
+            <wp:positionV relativeFrom="paragraph">
+              <wp:posOffset>635</wp:posOffset>
+            </wp:positionV>
+            <wp:extent cx="5943600" cy="1976755"/>
+            <wp:effectExtent l="0" t="0" r="0" b="0"/>
+            <wp:wrapSquare wrapText="largest"/>
+            <wp:docPr id="8" name="Image2" descr=""/>
+            <wp:cNvGraphicFramePr>
+              <a:graphicFrameLocks xmlns:a="http://schemas.openxmlformats.org/drawingml/2006/main" noChangeAspect="1"/>
+            </wp:cNvGraphicFramePr>
+            <a:graphic xmlns:a="http://schemas.openxmlformats.org/drawingml/2006/main">
+              <a:graphicData uri="http://schemas.openxmlformats.org/drawingml/2006/picture">
+                <pic:pic xmlns:pic="http://schemas.openxmlformats.org/drawingml/2006/picture">
+                  <pic:nvPicPr>
+                    <pic:cNvPr id="8" name="Image2" descr=""/>
+                    <pic:cNvPicPr>
+                      <a:picLocks noChangeAspect="1" noChangeArrowheads="1"/>
+                    </pic:cNvPicPr>
+                  </pic:nvPicPr>
+                  <pic:blipFill>
+                    <a:blip r:embed="rId13"/>
+                    <a:stretch>
+                      <a:fillRect/>
+                    </a:stretch>
+                  </pic:blipFill>
+                  <pic:spPr bwMode="auto">
+                    <a:xfrm>
+                      <a:off x="0" y="0"/>
+                      <a:ext cx="5943600" cy="1976755"/>
+                    </a:xfrm>
+                    <a:prstGeom prst="rect">
+                      <a:avLst/>
+                    </a:prstGeom>
+                  </pic:spPr>
+                </pic:pic>
+              </a:graphicData>
+            </a:graphic>
+          </wp:anchor>
+        </w:drawing>
+      </w:r>
+    </w:p>
+    <w:p>
+      <w:pPr>
+        <w:pStyle w:val="Normal"/>
+        <w:rPr>
+          <w:lang w:val="es-MX"/>
+        </w:rPr>
+      </w:pPr>
+      <w:r>
+        <w:rPr/>
+      </w:r>
+    </w:p>
+    <w:p>
+      <w:pPr>
+        <w:pStyle w:val="Normal"/>
+        <w:rPr>
+          <w:lang w:val="es-MX"/>
+        </w:rPr>
+      </w:pPr>
+      <w:r>
+        <w:rPr/>
+      </w:r>
+    </w:p>
+    <w:p>
+      <w:pPr>
+        <w:pStyle w:val="Normal"/>
+        <w:rPr>
+          <w:lang w:val="es-MX"/>
+        </w:rPr>
+      </w:pPr>
+      <w:r>
+        <w:rPr/>
+      </w:r>
+    </w:p>
+    <w:p>
+      <w:pPr>
+        <w:pStyle w:val="Normal"/>
+        <w:rPr>
+          <w:lang w:val="es-MX"/>
+        </w:rPr>
+      </w:pPr>
+      <w:r>
+        <w:rPr/>
+      </w:r>
+    </w:p>
+    <w:p>
+      <w:pPr>
+        <w:pStyle w:val="Normal"/>
+        <w:rPr>
+          <w:lang w:val="es-MX"/>
+        </w:rPr>
+      </w:pPr>
+      <w:r>
+        <w:rPr/>
+      </w:r>
+    </w:p>
+    <w:p>
+      <w:pPr>
+        <w:pStyle w:val="Normal"/>
+        <w:rPr>
+          <w:lang w:val="es-MX"/>
+        </w:rPr>
+      </w:pPr>
+      <w:r>
+        <w:rPr/>
+      </w:r>
+    </w:p>
+    <w:p>
+      <w:pPr>
+        <w:pStyle w:val="Normal"/>
+        <w:rPr>
+          <w:lang w:val="es-MX"/>
+        </w:rPr>
+      </w:pPr>
+      <w:r>
+        <w:rPr>
+          <w:lang w:val="es-MX"/>
+        </w:rPr>
+        <w:t xml:space="preserve">add the views </w:t>
+      </w:r>
+      <w:r>
+        <w:rPr>
+          <w:lang w:val="es-MX"/>
+        </w:rPr>
+        <w:t>at the app we want folder</w:t>
+      </w:r>
+    </w:p>
+    <w:p>
+      <w:pPr>
+        <w:pStyle w:val="Normal"/>
+        <w:rPr>
+          <w:lang w:val="es-MX"/>
+        </w:rPr>
+      </w:pPr>
+      <w:r>
+        <w:rPr>
+          <w:lang w:val="es-MX"/>
+        </w:rPr>
+        <w:drawing>
+          <wp:anchor behindDoc="0" distT="0" distB="0" distL="0" distR="0" simplePos="0" locked="0" layoutInCell="1" allowOverlap="1" relativeHeight="10">
+            <wp:simplePos x="0" y="0"/>
+            <wp:positionH relativeFrom="column">
+              <wp:align>center</wp:align>
+            </wp:positionH>
+            <wp:positionV relativeFrom="paragraph">
+              <wp:posOffset>635</wp:posOffset>
+            </wp:positionV>
+            <wp:extent cx="4417060" cy="4260850"/>
+            <wp:effectExtent l="0" t="0" r="0" b="0"/>
+            <wp:wrapSquare wrapText="largest"/>
+            <wp:docPr id="9" name="Image3" descr=""/>
+            <wp:cNvGraphicFramePr>
+              <a:graphicFrameLocks xmlns:a="http://schemas.openxmlformats.org/drawingml/2006/main" noChangeAspect="1"/>
+            </wp:cNvGraphicFramePr>
+            <a:graphic xmlns:a="http://schemas.openxmlformats.org/drawingml/2006/main">
+              <a:graphicData uri="http://schemas.openxmlformats.org/drawingml/2006/picture">
+                <pic:pic xmlns:pic="http://schemas.openxmlformats.org/drawingml/2006/picture">
+                  <pic:nvPicPr>
+                    <pic:cNvPr id="9" name="Image3" descr=""/>
+                    <pic:cNvPicPr>
+                      <a:picLocks noChangeAspect="1" noChangeArrowheads="1"/>
+                    </pic:cNvPicPr>
+                  </pic:nvPicPr>
+                  <pic:blipFill>
+                    <a:blip r:embed="rId14"/>
+                    <a:stretch>
+                      <a:fillRect/>
+                    </a:stretch>
+                  </pic:blipFill>
+                  <pic:spPr bwMode="auto">
+                    <a:xfrm>
+                      <a:off x="0" y="0"/>
+                      <a:ext cx="4417060" cy="4260850"/>
+                    </a:xfrm>
+                    <a:prstGeom prst="rect">
+                      <a:avLst/>
+                    </a:prstGeom>
+                  </pic:spPr>
+                </pic:pic>
+              </a:graphicData>
+            </a:graphic>
+          </wp:anchor>
+        </w:drawing>
       </w:r>
     </w:p>
     <w:p>
@@ -1908,6 +2181,138 @@
         <w:rPr>
           <w:lang w:val="es-MX"/>
         </w:rPr>
+      </w:r>
+    </w:p>
+    <w:p>
+      <w:pPr>
+        <w:pStyle w:val="Normal"/>
+        <w:spacing w:before="0" w:after="160"/>
+        <w:rPr>
+          <w:lang w:val="es-MX"/>
+        </w:rPr>
+      </w:pPr>
+      <w:r>
+        <w:rPr/>
+      </w:r>
+    </w:p>
+    <w:p>
+      <w:pPr>
+        <w:pStyle w:val="Normal"/>
+        <w:spacing w:before="0" w:after="160"/>
+        <w:rPr>
+          <w:lang w:val="es-MX"/>
+        </w:rPr>
+      </w:pPr>
+      <w:r>
+        <w:rPr/>
+      </w:r>
+    </w:p>
+    <w:p>
+      <w:pPr>
+        <w:pStyle w:val="Normal"/>
+        <w:spacing w:before="0" w:after="160"/>
+        <w:rPr>
+          <w:lang w:val="es-MX"/>
+        </w:rPr>
+      </w:pPr>
+      <w:r>
+        <w:rPr/>
+      </w:r>
+    </w:p>
+    <w:p>
+      <w:pPr>
+        <w:pStyle w:val="Normal"/>
+        <w:spacing w:before="0" w:after="160"/>
+        <w:rPr>
+          <w:lang w:val="es-MX"/>
+        </w:rPr>
+      </w:pPr>
+      <w:r>
+        <w:rPr/>
+      </w:r>
+    </w:p>
+    <w:p>
+      <w:pPr>
+        <w:pStyle w:val="Normal"/>
+        <w:spacing w:before="0" w:after="160"/>
+        <w:rPr>
+          <w:lang w:val="es-MX"/>
+        </w:rPr>
+      </w:pPr>
+      <w:r>
+        <w:rPr/>
+      </w:r>
+    </w:p>
+    <w:p>
+      <w:pPr>
+        <w:pStyle w:val="Normal"/>
+        <w:spacing w:before="0" w:after="160"/>
+        <w:rPr>
+          <w:lang w:val="es-MX"/>
+        </w:rPr>
+      </w:pPr>
+      <w:r>
+        <w:rPr/>
+      </w:r>
+    </w:p>
+    <w:p>
+      <w:pPr>
+        <w:pStyle w:val="Normal"/>
+        <w:spacing w:before="0" w:after="160"/>
+        <w:rPr>
+          <w:lang w:val="es-MX"/>
+        </w:rPr>
+      </w:pPr>
+      <w:r>
+        <w:rPr/>
+      </w:r>
+    </w:p>
+    <w:p>
+      <w:pPr>
+        <w:pStyle w:val="Normal"/>
+        <w:spacing w:before="0" w:after="160"/>
+        <w:rPr>
+          <w:lang w:val="es-MX"/>
+        </w:rPr>
+      </w:pPr>
+      <w:r>
+        <w:rPr/>
+      </w:r>
+    </w:p>
+    <w:p>
+      <w:pPr>
+        <w:pStyle w:val="Normal"/>
+        <w:spacing w:before="0" w:after="160"/>
+        <w:rPr>
+          <w:lang w:val="es-MX"/>
+        </w:rPr>
+      </w:pPr>
+      <w:r>
+        <w:rPr/>
+      </w:r>
+    </w:p>
+    <w:p>
+      <w:pPr>
+        <w:pStyle w:val="Normal"/>
+        <w:spacing w:before="0" w:after="160"/>
+        <w:rPr>
+          <w:lang w:val="es-MX"/>
+        </w:rPr>
+      </w:pPr>
+      <w:r>
+        <w:rPr/>
+      </w:r>
+    </w:p>
+    <w:p>
+      <w:pPr>
+        <w:pStyle w:val="Normal"/>
+        <w:spacing w:before="0" w:after="160"/>
+        <w:rPr>
+          <w:lang w:val="es-MX"/>
+        </w:rPr>
+      </w:pPr>
+      <w:r>
+        <w:rPr/>
       </w:r>
     </w:p>
     <w:p>
@@ -2321,7 +2726,6 @@
     <w:rPrDefault>
       <w:rPr>
         <w:rFonts w:ascii="Calibri" w:hAnsi="Calibri" w:eastAsia="Calibri" w:cs="" w:asciiTheme="minorHAnsi" w:cstheme="minorBidi" w:eastAsiaTheme="minorHAnsi" w:hAnsiTheme="minorHAnsi"/>
-        <w:sz w:val="22"/>
         <w:szCs w:val="22"/>
         <w:lang w:val="en-US" w:eastAsia="en-US" w:bidi="ar-SA"/>
       </w:rPr>
@@ -2715,6 +3119,7 @@
     <w:qFormat/>
     <w:pPr>
       <w:widowControl/>
+      <w:suppressAutoHyphens w:val="true"/>
       <w:bidi w:val="0"/>
       <w:spacing w:lineRule="auto" w:line="259" w:before="0" w:after="160"/>
       <w:jc w:val="left"/>

</xml_diff>

<commit_message>
10:49--added templates for home and pet_details
</commit_message>
<xml_diff>
--- a/django/django notes.docx
+++ b/django/django notes.docx
@@ -1898,40 +1898,38 @@
         </w:rPr>
       </w:pPr>
       <w:r>
-        <w:rPr/>
-      </w:r>
-    </w:p>
-    <w:p>
-      <w:pPr>
-        <w:pStyle w:val="Normal"/>
-        <w:rPr>
-          <w:lang w:val="es-MX"/>
-        </w:rPr>
-      </w:pPr>
-      <w:r>
-        <w:rPr>
-          <w:lang w:val="es-MX"/>
-        </w:rPr>
-        <w:t xml:space="preserve">add the URLS in urls.py </w:t>
-      </w:r>
-      <w:r>
-        <w:rPr>
-          <w:lang w:val="es-MX"/>
-        </w:rPr>
-        <w:t>at the main folder</w:t>
-      </w:r>
-    </w:p>
-    <w:p>
-      <w:pPr>
-        <w:pStyle w:val="Normal"/>
-        <w:rPr>
-          <w:lang w:val="es-MX"/>
-        </w:rPr>
-      </w:pPr>
-      <w:r>
-        <w:rPr/>
+        <w:rPr>
+          <w:lang w:val="es-MX"/>
+        </w:rPr>
+      </w:r>
+    </w:p>
+    <w:p>
+      <w:pPr>
+        <w:pStyle w:val="Normal"/>
+        <w:rPr>
+          <w:lang w:val="es-MX"/>
+        </w:rPr>
+      </w:pPr>
+      <w:r>
+        <w:rPr>
+          <w:lang w:val="es-MX"/>
+        </w:rPr>
+        <w:t>add the URLS in urls.py at the main folder</w:t>
+      </w:r>
+    </w:p>
+    <w:p>
+      <w:pPr>
+        <w:pStyle w:val="Normal"/>
+        <w:rPr>
+          <w:lang w:val="es-MX"/>
+        </w:rPr>
+      </w:pPr>
+      <w:r>
+        <w:rPr>
+          <w:lang w:val="es-MX"/>
+        </w:rPr>
         <w:drawing>
-          <wp:anchor behindDoc="0" distT="0" distB="0" distL="0" distR="0" simplePos="0" locked="0" layoutInCell="1" allowOverlap="1" relativeHeight="9">
+          <wp:anchor behindDoc="0" distT="0" distB="0" distL="0" distR="0" simplePos="0" locked="0" layoutInCell="1" allowOverlap="1" relativeHeight="3">
             <wp:simplePos x="0" y="0"/>
             <wp:positionH relativeFrom="column">
               <wp:align>center</wp:align>
@@ -1985,82 +1983,94 @@
         </w:rPr>
       </w:pPr>
       <w:r>
-        <w:rPr/>
-      </w:r>
-    </w:p>
-    <w:p>
-      <w:pPr>
-        <w:pStyle w:val="Normal"/>
-        <w:rPr>
-          <w:lang w:val="es-MX"/>
-        </w:rPr>
-      </w:pPr>
-      <w:r>
-        <w:rPr/>
-      </w:r>
-    </w:p>
-    <w:p>
-      <w:pPr>
-        <w:pStyle w:val="Normal"/>
-        <w:rPr>
-          <w:lang w:val="es-MX"/>
-        </w:rPr>
-      </w:pPr>
-      <w:r>
-        <w:rPr/>
-      </w:r>
-    </w:p>
-    <w:p>
-      <w:pPr>
-        <w:pStyle w:val="Normal"/>
-        <w:rPr>
-          <w:lang w:val="es-MX"/>
-        </w:rPr>
-      </w:pPr>
-      <w:r>
-        <w:rPr/>
-      </w:r>
-    </w:p>
-    <w:p>
-      <w:pPr>
-        <w:pStyle w:val="Normal"/>
-        <w:rPr>
-          <w:lang w:val="es-MX"/>
-        </w:rPr>
-      </w:pPr>
-      <w:r>
-        <w:rPr/>
-      </w:r>
-    </w:p>
-    <w:p>
-      <w:pPr>
-        <w:pStyle w:val="Normal"/>
-        <w:rPr>
-          <w:lang w:val="es-MX"/>
-        </w:rPr>
-      </w:pPr>
-      <w:r>
-        <w:rPr/>
-      </w:r>
-    </w:p>
-    <w:p>
-      <w:pPr>
-        <w:pStyle w:val="Normal"/>
-        <w:rPr>
-          <w:lang w:val="es-MX"/>
-        </w:rPr>
-      </w:pPr>
-      <w:r>
-        <w:rPr>
-          <w:lang w:val="es-MX"/>
-        </w:rPr>
-        <w:t xml:space="preserve">add the views </w:t>
-      </w:r>
-      <w:r>
-        <w:rPr>
-          <w:lang w:val="es-MX"/>
-        </w:rPr>
-        <w:t>at the app we want folder</w:t>
+        <w:rPr>
+          <w:lang w:val="es-MX"/>
+        </w:rPr>
+      </w:r>
+    </w:p>
+    <w:p>
+      <w:pPr>
+        <w:pStyle w:val="Normal"/>
+        <w:rPr>
+          <w:lang w:val="es-MX"/>
+        </w:rPr>
+      </w:pPr>
+      <w:r>
+        <w:rPr>
+          <w:lang w:val="es-MX"/>
+        </w:rPr>
+      </w:r>
+    </w:p>
+    <w:p>
+      <w:pPr>
+        <w:pStyle w:val="Normal"/>
+        <w:rPr>
+          <w:lang w:val="es-MX"/>
+        </w:rPr>
+      </w:pPr>
+      <w:r>
+        <w:rPr>
+          <w:lang w:val="es-MX"/>
+        </w:rPr>
+      </w:r>
+    </w:p>
+    <w:p>
+      <w:pPr>
+        <w:pStyle w:val="Normal"/>
+        <w:rPr>
+          <w:lang w:val="es-MX"/>
+        </w:rPr>
+      </w:pPr>
+      <w:r>
+        <w:rPr>
+          <w:lang w:val="es-MX"/>
+        </w:rPr>
+      </w:r>
+    </w:p>
+    <w:p>
+      <w:pPr>
+        <w:pStyle w:val="Normal"/>
+        <w:rPr>
+          <w:lang w:val="es-MX"/>
+        </w:rPr>
+      </w:pPr>
+      <w:r>
+        <w:rPr>
+          <w:lang w:val="es-MX"/>
+        </w:rPr>
+      </w:r>
+    </w:p>
+    <w:p>
+      <w:pPr>
+        <w:pStyle w:val="Normal"/>
+        <w:rPr>
+          <w:lang w:val="es-MX"/>
+        </w:rPr>
+      </w:pPr>
+      <w:r>
+        <w:rPr>
+          <w:lang w:val="es-MX"/>
+        </w:rPr>
+      </w:r>
+    </w:p>
+    <w:p>
+      <w:pPr>
+        <w:pStyle w:val="Normal"/>
+        <w:rPr>
+          <w:lang w:val="es-MX"/>
+        </w:rPr>
+      </w:pPr>
+      <w:r>
+        <w:rPr>
+          <w:lang w:val="es-MX"/>
+        </w:rPr>
+        <w:t xml:space="preserve">add the views at the app we want folder </w:t>
+      </w:r>
+      <w:r>
+        <w:rPr>
+          <w:lang w:val="es-MX"/>
+        </w:rPr>
+        <w:t>views.py</w:t>
       </w:r>
     </w:p>
     <w:p>
@@ -2083,7 +2093,7 @@
             <wp:positionV relativeFrom="paragraph">
               <wp:posOffset>635</wp:posOffset>
             </wp:positionV>
-            <wp:extent cx="4417060" cy="4260850"/>
+            <wp:extent cx="5943600" cy="3972560"/>
             <wp:effectExtent l="0" t="0" r="0" b="0"/>
             <wp:wrapSquare wrapText="largest"/>
             <wp:docPr id="9" name="Image3" descr=""/>
@@ -2108,7 +2118,7 @@
                   <pic:spPr bwMode="auto">
                     <a:xfrm>
                       <a:off x="0" y="0"/>
-                      <a:ext cx="4417060" cy="4260850"/>
+                      <a:ext cx="5943600" cy="3972560"/>
                     </a:xfrm>
                     <a:prstGeom prst="rect">
                       <a:avLst/>
@@ -2192,7 +2202,9 @@
         </w:rPr>
       </w:pPr>
       <w:r>
-        <w:rPr/>
+        <w:rPr>
+          <w:lang w:val="es-MX"/>
+        </w:rPr>
       </w:r>
     </w:p>
     <w:p>
@@ -2204,7 +2216,9 @@
         </w:rPr>
       </w:pPr>
       <w:r>
-        <w:rPr/>
+        <w:rPr>
+          <w:lang w:val="es-MX"/>
+        </w:rPr>
       </w:r>
     </w:p>
     <w:p>
@@ -2216,7 +2230,9 @@
         </w:rPr>
       </w:pPr>
       <w:r>
-        <w:rPr/>
+        <w:rPr>
+          <w:lang w:val="es-MX"/>
+        </w:rPr>
       </w:r>
     </w:p>
     <w:p>
@@ -2228,7 +2244,9 @@
         </w:rPr>
       </w:pPr>
       <w:r>
-        <w:rPr/>
+        <w:rPr>
+          <w:lang w:val="es-MX"/>
+        </w:rPr>
       </w:r>
     </w:p>
     <w:p>
@@ -2240,7 +2258,9 @@
         </w:rPr>
       </w:pPr>
       <w:r>
-        <w:rPr/>
+        <w:rPr>
+          <w:lang w:val="es-MX"/>
+        </w:rPr>
       </w:r>
     </w:p>
     <w:p>
@@ -2252,7 +2272,9 @@
         </w:rPr>
       </w:pPr>
       <w:r>
-        <w:rPr/>
+        <w:rPr>
+          <w:lang w:val="es-MX"/>
+        </w:rPr>
       </w:r>
     </w:p>
     <w:p>
@@ -2264,7 +2286,9 @@
         </w:rPr>
       </w:pPr>
       <w:r>
-        <w:rPr/>
+        <w:rPr>
+          <w:lang w:val="es-MX"/>
+        </w:rPr>
       </w:r>
     </w:p>
     <w:p>
@@ -2276,7 +2300,9 @@
         </w:rPr>
       </w:pPr>
       <w:r>
-        <w:rPr/>
+        <w:rPr>
+          <w:lang w:val="es-MX"/>
+        </w:rPr>
       </w:r>
     </w:p>
     <w:p>
@@ -2288,7 +2314,9 @@
         </w:rPr>
       </w:pPr>
       <w:r>
-        <w:rPr/>
+        <w:rPr>
+          <w:lang w:val="es-MX"/>
+        </w:rPr>
       </w:r>
     </w:p>
     <w:p>
@@ -2300,7 +2328,9 @@
         </w:rPr>
       </w:pPr>
       <w:r>
-        <w:rPr/>
+        <w:rPr>
+          <w:lang w:val="es-MX"/>
+        </w:rPr>
       </w:r>
     </w:p>
     <w:p>
@@ -2312,7 +2342,51 @@
         </w:rPr>
       </w:pPr>
       <w:r>
-        <w:rPr/>
+        <w:rPr>
+          <w:lang w:val="es-MX"/>
+        </w:rPr>
+      </w:r>
+    </w:p>
+    <w:p>
+      <w:pPr>
+        <w:pStyle w:val="Normal"/>
+        <w:pBdr>
+          <w:bottom w:val="single" w:sz="12" w:space="1" w:color="000000"/>
+        </w:pBdr>
+        <w:rPr>
+          <w:b/>
+          <w:b/>
+          <w:bCs/>
+          <w:sz w:val="48"/>
+          <w:szCs w:val="48"/>
+        </w:rPr>
+      </w:pPr>
+      <w:r>
+        <w:rPr/>
+      </w:r>
+    </w:p>
+    <w:p>
+      <w:pPr>
+        <w:pStyle w:val="Normal"/>
+        <w:pBdr>
+          <w:bottom w:val="single" w:sz="12" w:space="1" w:color="000000"/>
+        </w:pBdr>
+        <w:rPr>
+          <w:b/>
+          <w:b/>
+          <w:bCs/>
+          <w:sz w:val="48"/>
+          <w:szCs w:val="48"/>
+        </w:rPr>
+      </w:pPr>
+      <w:r>
+        <w:rPr>
+          <w:b/>
+          <w:bCs/>
+          <w:sz w:val="48"/>
+          <w:szCs w:val="48"/>
+        </w:rPr>
+        <w:t>_______________________________________</w:t>
       </w:r>
     </w:p>
     <w:p>
@@ -2320,11 +2394,194 @@
         <w:pStyle w:val="Normal"/>
         <w:spacing w:before="0" w:after="160"/>
         <w:rPr>
-          <w:lang w:val="es-MX"/>
-        </w:rPr>
-      </w:pPr>
-      <w:r>
-        <w:rPr/>
+          <w:b/>
+          <w:b/>
+          <w:bCs/>
+          <w:sz w:val="32"/>
+          <w:szCs w:val="32"/>
+          <w:lang w:val="es-MX"/>
+        </w:rPr>
+      </w:pPr>
+      <w:r>
+        <w:rPr>
+          <w:b/>
+          <w:bCs/>
+          <w:sz w:val="32"/>
+          <w:szCs w:val="32"/>
+          <w:lang w:val="es-MX"/>
+        </w:rPr>
+        <w:t>DJANGO TEMPLATES</w:t>
+      </w:r>
+    </w:p>
+    <w:p>
+      <w:pPr>
+        <w:pStyle w:val="Normal"/>
+        <w:spacing w:before="0" w:after="160"/>
+        <w:rPr>
+          <w:b w:val="false"/>
+          <w:b w:val="false"/>
+          <w:bCs w:val="false"/>
+        </w:rPr>
+      </w:pPr>
+      <w:r>
+        <w:rPr>
+          <w:b w:val="false"/>
+          <w:bCs w:val="false"/>
+        </w:rPr>
+        <w:t>Template has 3 pieces:</w:t>
+      </w:r>
+    </w:p>
+    <w:p>
+      <w:pPr>
+        <w:pStyle w:val="Normal"/>
+        <w:spacing w:before="0" w:after="160"/>
+        <w:rPr>
+          <w:b w:val="false"/>
+          <w:b w:val="false"/>
+          <w:bCs w:val="false"/>
+        </w:rPr>
+      </w:pPr>
+      <w:r>
+        <w:rPr>
+          <w:b w:val="false"/>
+          <w:bCs w:val="false"/>
+        </w:rPr>
+        <w:t xml:space="preserve">1. variables value   </w:t>
+      </w:r>
+      <w:r>
+        <w:rPr>
+          <w:b/>
+          <w:bCs/>
+        </w:rPr>
+        <w:t>{{variable}} | &lt;h3&gt; {{pet.name}}&lt;/h3&gt;</w:t>
+      </w:r>
+    </w:p>
+    <w:p>
+      <w:pPr>
+        <w:pStyle w:val="Normal"/>
+        <w:spacing w:before="0" w:after="160"/>
+        <w:rPr>
+          <w:b w:val="false"/>
+          <w:b w:val="false"/>
+          <w:bCs w:val="false"/>
+        </w:rPr>
+      </w:pPr>
+      <w:r>
+        <w:rPr>
+          <w:b w:val="false"/>
+          <w:bCs w:val="false"/>
+        </w:rPr>
+        <w:t xml:space="preserve">2. template tag </w:t>
+      </w:r>
+      <w:r>
+        <w:rPr>
+          <w:b/>
+          <w:bCs/>
+        </w:rPr>
+        <w:t>{% tag %}</w:t>
+      </w:r>
+      <w:r>
+        <w:rPr>
+          <w:b w:val="false"/>
+          <w:bCs w:val="false"/>
+        </w:rPr>
+        <w:t xml:space="preserve">    (for loops, ifs, structural elements)</w:t>
+      </w:r>
+    </w:p>
+    <w:p>
+      <w:pPr>
+        <w:pStyle w:val="Normal"/>
+        <w:spacing w:before="0" w:after="160"/>
+        <w:rPr>
+          <w:b w:val="false"/>
+          <w:b w:val="false"/>
+          <w:bCs w:val="false"/>
+        </w:rPr>
+      </w:pPr>
+      <w:r>
+        <w:rPr>
+          <w:b w:val="false"/>
+          <w:bCs w:val="false"/>
+        </w:rPr>
+        <w:t>{% for pet in pets %}</w:t>
+        <w:br/>
+        <w:tab/>
+        <w:t>&lt;li&gt;{{pet.name}}&lt;/li&gt;</w:t>
+        <w:br/>
+        <w:t>{% endfor %}</w:t>
+      </w:r>
+    </w:p>
+    <w:p>
+      <w:pPr>
+        <w:pStyle w:val="Normal"/>
+        <w:spacing w:before="0" w:after="160"/>
+        <w:rPr>
+          <w:b w:val="false"/>
+          <w:b w:val="false"/>
+          <w:bCs w:val="false"/>
+        </w:rPr>
+      </w:pPr>
+      <w:r>
+        <w:rPr>
+          <w:b w:val="false"/>
+          <w:bCs w:val="false"/>
+        </w:rPr>
+        <w:t xml:space="preserve">3. </w:t>
+      </w:r>
+      <w:r>
+        <w:rPr>
+          <w:b/>
+          <w:bCs/>
+        </w:rPr>
+        <w:t>{{template | filter}}</w:t>
+      </w:r>
+      <w:r>
+        <w:rPr>
+          <w:b w:val="false"/>
+          <w:bCs w:val="false"/>
+        </w:rPr>
+        <w:t xml:space="preserve"> pipe character to use a template filter (take string as input and return a string as output) </w:t>
+      </w:r>
+      <w:r>
+        <w:rPr>
+          <w:b/>
+          <w:bCs/>
+        </w:rPr>
+        <w:t>&lt;h3&gt; {{pet.name|capfirst}}&lt;/h3&gt;</w:t>
+      </w:r>
+    </w:p>
+    <w:p>
+      <w:pPr>
+        <w:pStyle w:val="Normal"/>
+        <w:spacing w:before="0" w:after="160"/>
+        <w:rPr>
+          <w:b w:val="false"/>
+          <w:b w:val="false"/>
+          <w:bCs w:val="false"/>
+        </w:rPr>
+      </w:pPr>
+      <w:r>
+        <w:rPr>
+          <w:b w:val="false"/>
+          <w:bCs w:val="false"/>
+        </w:rPr>
+      </w:r>
+    </w:p>
+    <w:p>
+      <w:pPr>
+        <w:pStyle w:val="Normal"/>
+        <w:spacing w:before="0" w:after="160"/>
+        <w:rPr>
+          <w:b w:val="false"/>
+          <w:b w:val="false"/>
+          <w:bCs w:val="false"/>
+        </w:rPr>
+      </w:pPr>
+      <w:r>
+        <w:rPr>
+          <w:b w:val="false"/>
+          <w:bCs w:val="false"/>
+        </w:rPr>
       </w:r>
     </w:p>
     <w:sectPr>

</xml_diff>

<commit_message>
11:53--added css, JS, images and working view
</commit_message>
<xml_diff>
--- a/django/django notes.docx
+++ b/django/django notes.docx
@@ -2571,6 +2571,47 @@
       <w:pPr>
         <w:pStyle w:val="Normal"/>
         <w:spacing w:before="0" w:after="160"/>
+        <w:rPr/>
+      </w:pPr>
+      <w:r>
+        <w:rPr>
+          <w:b w:val="false"/>
+          <w:bCs w:val="false"/>
+        </w:rPr>
+        <w:t xml:space="preserve">To add </w:t>
+      </w:r>
+      <w:r>
+        <w:rPr>
+          <w:b/>
+          <w:bCs/>
+        </w:rPr>
+        <w:t>css and JS,</w:t>
+      </w:r>
+      <w:r>
+        <w:rPr>
+          <w:b w:val="false"/>
+          <w:bCs w:val="false"/>
+        </w:rPr>
+        <w:t xml:space="preserve"> in Django they are called “STATIC” files, a STATIC files folder should be inside the </w:t>
+      </w:r>
+      <w:r>
+        <w:rPr>
+          <w:rFonts w:eastAsia="Calibri" w:cs="" w:cstheme="minorBidi" w:eastAsiaTheme="minorHAnsi"/>
+          <w:b w:val="false"/>
+          <w:bCs w:val="false"/>
+          <w:color w:val="auto"/>
+          <w:kern w:val="0"/>
+          <w:sz w:val="22"/>
+          <w:szCs w:val="22"/>
+          <w:lang w:val="en-US" w:eastAsia="en-US" w:bidi="ar-SA"/>
+        </w:rPr>
+        <w:t>project folder</w:t>
+      </w:r>
+    </w:p>
+    <w:p>
+      <w:pPr>
+        <w:pStyle w:val="Normal"/>
+        <w:spacing w:before="0" w:after="160"/>
         <w:rPr>
           <w:b w:val="false"/>
           <w:b w:val="false"/>
@@ -2582,6 +2623,111 @@
           <w:b w:val="false"/>
           <w:bCs w:val="false"/>
         </w:rPr>
+        <w:t>add the path to the settings.py file that’s inside the app folder</w:t>
+      </w:r>
+    </w:p>
+    <w:p>
+      <w:pPr>
+        <w:pStyle w:val="Normal"/>
+        <w:spacing w:before="0" w:after="160"/>
+        <w:rPr>
+          <w:b w:val="false"/>
+          <w:b w:val="false"/>
+          <w:bCs w:val="false"/>
+        </w:rPr>
+      </w:pPr>
+      <w:r>
+        <w:rPr>
+          <w:b w:val="false"/>
+          <w:bCs w:val="false"/>
+        </w:rPr>
+        <w:t>add STATICFILES_DIRS = [ os.path.join(BASE_DIR, ‘static’)]</w:t>
+      </w:r>
+    </w:p>
+    <w:p>
+      <w:pPr>
+        <w:pStyle w:val="Normal"/>
+        <w:spacing w:before="0" w:after="160"/>
+        <w:rPr>
+          <w:b w:val="false"/>
+          <w:b w:val="false"/>
+          <w:bCs w:val="false"/>
+        </w:rPr>
+      </w:pPr>
+      <w:r>
+        <w:drawing>
+          <wp:anchor behindDoc="0" distT="0" distB="0" distL="0" distR="0" simplePos="0" locked="0" layoutInCell="1" allowOverlap="1" relativeHeight="11">
+            <wp:simplePos x="0" y="0"/>
+            <wp:positionH relativeFrom="column">
+              <wp:align>center</wp:align>
+            </wp:positionH>
+            <wp:positionV relativeFrom="paragraph">
+              <wp:posOffset>635</wp:posOffset>
+            </wp:positionV>
+            <wp:extent cx="5327015" cy="4135120"/>
+            <wp:effectExtent l="0" t="0" r="0" b="0"/>
+            <wp:wrapSquare wrapText="largest"/>
+            <wp:docPr id="10" name="Image4" descr=""/>
+            <wp:cNvGraphicFramePr>
+              <a:graphicFrameLocks xmlns:a="http://schemas.openxmlformats.org/drawingml/2006/main" noChangeAspect="1"/>
+            </wp:cNvGraphicFramePr>
+            <a:graphic xmlns:a="http://schemas.openxmlformats.org/drawingml/2006/main">
+              <a:graphicData uri="http://schemas.openxmlformats.org/drawingml/2006/picture">
+                <pic:pic xmlns:pic="http://schemas.openxmlformats.org/drawingml/2006/picture">
+                  <pic:nvPicPr>
+                    <pic:cNvPr id="10" name="Image4" descr=""/>
+                    <pic:cNvPicPr>
+                      <a:picLocks noChangeAspect="1" noChangeArrowheads="1"/>
+                    </pic:cNvPicPr>
+                  </pic:nvPicPr>
+                  <pic:blipFill>
+                    <a:blip r:embed="rId15"/>
+                    <a:stretch>
+                      <a:fillRect/>
+                    </a:stretch>
+                  </pic:blipFill>
+                  <pic:spPr bwMode="auto">
+                    <a:xfrm>
+                      <a:off x="0" y="0"/>
+                      <a:ext cx="5327015" cy="4135120"/>
+                    </a:xfrm>
+                    <a:prstGeom prst="rect">
+                      <a:avLst/>
+                    </a:prstGeom>
+                  </pic:spPr>
+                </pic:pic>
+              </a:graphicData>
+            </a:graphic>
+          </wp:anchor>
+        </w:drawing>
+      </w:r>
+      <w:r>
+        <w:rPr>
+          <w:b w:val="false"/>
+          <w:bCs w:val="false"/>
+        </w:rPr>
+        <w:t>t</w:t>
+      </w:r>
+      <w:r>
+        <w:rPr>
+          <w:b w:val="false"/>
+          <w:bCs w:val="false"/>
+        </w:rPr>
+        <w:t xml:space="preserve">o make possible to load the assents, </w:t>
+      </w:r>
+      <w:r>
+        <w:rPr>
+          <w:b/>
+          <w:bCs/>
+        </w:rPr>
+        <w:t xml:space="preserve">add {%load static%} </w:t>
+      </w:r>
+      <w:r>
+        <w:rPr>
+          <w:b w:val="false"/>
+          <w:bCs w:val="false"/>
+        </w:rPr>
+        <w:t>at first line of html file</w:t>
       </w:r>
     </w:p>
     <w:sectPr>

</xml_diff>

<commit_message>
18:55--DB set up correctly, 1st migrations done
</commit_message>
<xml_diff>
--- a/django/django notes.docx
+++ b/django/django notes.docx
@@ -1112,6 +1112,7 @@
         <w:rPr>
           <w:lang w:val="es-MX"/>
         </w:rPr>
+        <w:t xml:space="preserve">model = python class that can be saved into a database </w:t>
       </w:r>
     </w:p>
     <w:p>
@@ -1328,17 +1329,27 @@
       </w:pPr>
       <w:r>
         <w:rPr/>
-        <w:t>there are default apps when making the initial migration, they com with models and migrations</w:t>
-      </w:r>
-    </w:p>
-    <w:p>
-      <w:pPr>
-        <w:pStyle w:val="Normal"/>
-        <w:rPr/>
-      </w:pPr>
-      <w:r>
-        <w:rPr/>
-        <w:t>after MAKINGS MIGRATIONS you need to MIGRATE</w:t>
+        <w:t>-there are default apps when making the initial migration, they com with models and migrations</w:t>
+      </w:r>
+    </w:p>
+    <w:p>
+      <w:pPr>
+        <w:pStyle w:val="Normal"/>
+        <w:rPr/>
+      </w:pPr>
+      <w:r>
+        <w:rPr/>
+        <w:t>-after MAKINGS MIGRATIONS you need to MIGRATE</w:t>
+      </w:r>
+    </w:p>
+    <w:p>
+      <w:pPr>
+        <w:pStyle w:val="Normal"/>
+        <w:rPr/>
+      </w:pPr>
+      <w:r>
+        <w:rPr/>
+        <w:t>-it is good to make migrations any time a change is made to a model / or add a new model</w:t>
       </w:r>
     </w:p>
     <w:p>
@@ -2144,7 +2155,9 @@
         </w:rPr>
       </w:pPr>
       <w:r>
-        <w:rPr/>
+        <w:rPr>
+          <w:lang w:val="es-MX"/>
+        </w:rPr>
       </w:r>
     </w:p>
     <w:p>
@@ -2957,6 +2970,211 @@
           <w:bCs w:val="false"/>
         </w:rPr>
         <w:t>at first line of html file</w:t>
+      </w:r>
+    </w:p>
+    <w:p>
+      <w:pPr>
+        <w:pStyle w:val="Normal"/>
+        <w:spacing w:before="0" w:after="160"/>
+        <w:rPr>
+          <w:b w:val="false"/>
+          <w:b w:val="false"/>
+          <w:bCs w:val="false"/>
+        </w:rPr>
+      </w:pPr>
+      <w:r>
+        <w:rPr/>
+      </w:r>
+    </w:p>
+    <w:p>
+      <w:pPr>
+        <w:pStyle w:val="Normal"/>
+        <w:spacing w:before="0" w:after="160"/>
+        <w:rPr>
+          <w:b w:val="false"/>
+          <w:b w:val="false"/>
+          <w:bCs w:val="false"/>
+        </w:rPr>
+      </w:pPr>
+      <w:r>
+        <w:rPr/>
+      </w:r>
+    </w:p>
+    <w:p>
+      <w:pPr>
+        <w:pStyle w:val="Normal"/>
+        <w:spacing w:before="0" w:after="160"/>
+        <w:rPr>
+          <w:b w:val="false"/>
+          <w:b w:val="false"/>
+          <w:bCs w:val="false"/>
+        </w:rPr>
+      </w:pPr>
+      <w:r>
+        <w:rPr/>
+      </w:r>
+    </w:p>
+    <w:p>
+      <w:pPr>
+        <w:pStyle w:val="Normal"/>
+        <w:spacing w:before="0" w:after="160"/>
+        <w:rPr>
+          <w:b w:val="false"/>
+          <w:b w:val="false"/>
+          <w:bCs w:val="false"/>
+        </w:rPr>
+      </w:pPr>
+      <w:r>
+        <w:rPr/>
+      </w:r>
+    </w:p>
+    <w:p>
+      <w:pPr>
+        <w:pStyle w:val="Normal"/>
+        <w:spacing w:before="0" w:after="160"/>
+        <w:rPr>
+          <w:b/>
+          <w:b/>
+          <w:bCs/>
+        </w:rPr>
+      </w:pPr>
+      <w:r>
+        <w:rPr>
+          <w:b/>
+          <w:bCs/>
+        </w:rPr>
+        <w:t>USING POSTGRESQL:</w:t>
+      </w:r>
+    </w:p>
+    <w:p>
+      <w:pPr>
+        <w:pStyle w:val="Normal"/>
+        <w:spacing w:before="0" w:after="160"/>
+        <w:rPr>
+          <w:b w:val="false"/>
+          <w:b w:val="false"/>
+          <w:bCs w:val="false"/>
+        </w:rPr>
+      </w:pPr>
+      <w:r>
+        <w:rPr>
+          <w:b w:val="false"/>
+          <w:bCs w:val="false"/>
+        </w:rPr>
+        <w:t>se puede conectar al postgresql, hay que instalarlo</w:t>
+      </w:r>
+    </w:p>
+    <w:p>
+      <w:pPr>
+        <w:pStyle w:val="Normal"/>
+        <w:spacing w:before="0" w:after="160"/>
+        <w:rPr>
+          <w:b w:val="false"/>
+          <w:b w:val="false"/>
+          <w:bCs w:val="false"/>
+        </w:rPr>
+      </w:pPr>
+      <w:r>
+        <w:rPr>
+          <w:b w:val="false"/>
+          <w:bCs w:val="false"/>
+        </w:rPr>
+        <w:t xml:space="preserve">crear DB </w:t>
+      </w:r>
+      <w:hyperlink r:id="rId17">
+        <w:r>
+          <w:rPr>
+            <w:rStyle w:val="InternetLink"/>
+            <w:b w:val="false"/>
+            <w:bCs w:val="false"/>
+          </w:rPr>
+          <w:t>https://www.digitalocean.com/community/tutorials/how-to-install-and-use-postgresql-on-ubuntu-20-04-es</w:t>
+        </w:r>
+      </w:hyperlink>
+      <w:hyperlink r:id="rId18">
+        <w:r>
+          <w:rPr>
+            <w:b w:val="false"/>
+            <w:bCs w:val="false"/>
+          </w:rPr>
+          <w:t xml:space="preserve"> </w:t>
+        </w:r>
+      </w:hyperlink>
+    </w:p>
+    <w:p>
+      <w:pPr>
+        <w:pStyle w:val="Normal"/>
+        <w:spacing w:before="0" w:after="160"/>
+        <w:rPr>
+          <w:b w:val="false"/>
+          <w:b w:val="false"/>
+          <w:bCs w:val="false"/>
+        </w:rPr>
+      </w:pPr>
+      <w:r>
+        <w:rPr>
+          <w:b w:val="false"/>
+          <w:bCs w:val="false"/>
+        </w:rPr>
+        <w:t>sudo -u postgres psql – to run postgres</w:t>
+      </w:r>
+    </w:p>
+    <w:p>
+      <w:pPr>
+        <w:pStyle w:val="Normal"/>
+        <w:spacing w:before="0" w:after="160"/>
+        <w:rPr>
+          <w:b w:val="false"/>
+          <w:b w:val="false"/>
+          <w:bCs w:val="false"/>
+        </w:rPr>
+      </w:pPr>
+      <w:r>
+        <w:rPr>
+          <w:b w:val="false"/>
+          <w:bCs w:val="false"/>
+        </w:rPr>
+        <w:t>user for portfolio project = postgres</w:t>
+        <w:br/>
+        <w:t>password for portfolio project = django1234</w:t>
+        <w:br/>
+        <w:t>\conninfo (to know what port you are using)</w:t>
+      </w:r>
+    </w:p>
+    <w:p>
+      <w:pPr>
+        <w:pStyle w:val="Normal"/>
+        <w:spacing w:before="0" w:after="160"/>
+        <w:rPr>
+          <w:b w:val="false"/>
+          <w:b w:val="false"/>
+          <w:bCs w:val="false"/>
+        </w:rPr>
+      </w:pPr>
+      <w:r>
+        <w:rPr>
+          <w:b w:val="false"/>
+          <w:bCs w:val="false"/>
+        </w:rPr>
+        <w:t>CREATE DATABASE portfoliodb; //last word is the name for the DB</w:t>
+      </w:r>
+    </w:p>
+    <w:p>
+      <w:pPr>
+        <w:pStyle w:val="Normal"/>
+        <w:spacing w:before="0" w:after="160"/>
+        <w:rPr>
+          <w:b w:val="false"/>
+          <w:b w:val="false"/>
+          <w:bCs w:val="false"/>
+        </w:rPr>
+      </w:pPr>
+      <w:r>
+        <w:rPr>
+          <w:b w:val="false"/>
+          <w:bCs w:val="false"/>
+        </w:rPr>
+        <w:t>app folder name &gt; settings.py &gt; search for DATABASES line</w:t>
       </w:r>
     </w:p>
     <w:sectPr>

</xml_diff>

<commit_message>
19-18--started with the admin page
</commit_message>
<xml_diff>
--- a/django/django notes.docx
+++ b/django/django notes.docx
@@ -1557,7 +1557,11 @@
       </w:pPr>
       <w:r>
         <w:rPr/>
-        <w:t>Register the class with the admin to tell it which model its associated with (@adming.register)</w:t>
+        <w:t xml:space="preserve">Register the class with the admin to tell it which model its associated with (@adming.register) </w:t>
+      </w:r>
+      <w:r>
+        <w:rPr/>
+        <w:t>(el modelo/modelos en admin.py)</w:t>
       </w:r>
     </w:p>
     <w:p>

</xml_diff>

<commit_message>
08:31--added html, static files, bootstrap
</commit_message>
<xml_diff>
--- a/django/django notes.docx
+++ b/django/django notes.docx
@@ -1557,11 +1557,7 @@
       </w:pPr>
       <w:r>
         <w:rPr/>
-        <w:t xml:space="preserve">Register the class with the admin to tell it which model its associated with (@adming.register) </w:t>
-      </w:r>
-      <w:r>
-        <w:rPr/>
-        <w:t>(el modelo/modelos en admin.py)</w:t>
+        <w:t>Register the class with the admin to tell it which model its associated with (@adming.register) (el modelo/modelos en admin.py)</w:t>
       </w:r>
     </w:p>
     <w:p>
@@ -2312,6 +2308,13 @@
           <w:lang w:val="es-MX"/>
         </w:rPr>
         <w:t>add the views at the app we want folder views.py</w:t>
+        <w:br/>
+      </w:r>
+      <w:r>
+        <w:rPr>
+          <w:lang w:val="es-MX"/>
+        </w:rPr>
+        <w:t>the Pet comes from models.py</w:t>
       </w:r>
     </w:p>
     <w:p>
@@ -2987,7 +2990,164 @@
         </w:rPr>
       </w:pPr>
       <w:r>
-        <w:rPr/>
+        <w:rPr>
+          <w:b w:val="false"/>
+          <w:bCs w:val="false"/>
+        </w:rPr>
+        <w:t xml:space="preserve">you can also use </w:t>
+        <w:br/>
+      </w:r>
+      <w:r>
+        <w:rPr>
+          <w:rFonts w:ascii="Droid Sans Mono;monospace;monospace;Droid Sans Fallback" w:hAnsi="Droid Sans Mono;monospace;monospace;Droid Sans Fallback"/>
+          <w:b w:val="false"/>
+          <w:color w:val="4FC1FF"/>
+          <w:sz w:val="27"/>
+          <w:highlight w:val="black"/>
+        </w:rPr>
+        <w:t>STATIC_ROOT</w:t>
+      </w:r>
+      <w:r>
+        <w:rPr>
+          <w:rFonts w:ascii="Droid Sans Mono;monospace;monospace;Droid Sans Fallback" w:hAnsi="Droid Sans Mono;monospace;monospace;Droid Sans Fallback"/>
+          <w:b w:val="false"/>
+          <w:color w:val="D4D4D4"/>
+          <w:sz w:val="27"/>
+          <w:highlight w:val="black"/>
+        </w:rPr>
+        <w:t xml:space="preserve"> = [</w:t>
+      </w:r>
+    </w:p>
+    <w:p>
+      <w:pPr>
+        <w:pStyle w:val="Normal"/>
+        <w:spacing w:lineRule="atLeast" w:line="360" w:before="0" w:after="0"/>
+        <w:rPr>
+          <w:b w:val="false"/>
+          <w:b w:val="false"/>
+          <w:bCs w:val="false"/>
+        </w:rPr>
+      </w:pPr>
+      <w:r>
+        <w:rPr>
+          <w:rFonts w:ascii="Droid Sans Mono;monospace;monospace;Droid Sans Fallback" w:hAnsi="Droid Sans Mono;monospace;monospace;Droid Sans Fallback"/>
+          <w:b w:val="false"/>
+          <w:color w:val="4EC9B0"/>
+          <w:sz w:val="27"/>
+          <w:highlight w:val="black"/>
+        </w:rPr>
+        <w:t>os</w:t>
+      </w:r>
+      <w:r>
+        <w:rPr>
+          <w:rFonts w:ascii="Droid Sans Mono;monospace;monospace;Droid Sans Fallback" w:hAnsi="Droid Sans Mono;monospace;monospace;Droid Sans Fallback"/>
+          <w:b w:val="false"/>
+          <w:color w:val="D4D4D4"/>
+          <w:sz w:val="27"/>
+          <w:highlight w:val="black"/>
+        </w:rPr>
+        <w:t>.</w:t>
+      </w:r>
+      <w:r>
+        <w:rPr>
+          <w:rFonts w:ascii="Droid Sans Mono;monospace;monospace;Droid Sans Fallback" w:hAnsi="Droid Sans Mono;monospace;monospace;Droid Sans Fallback"/>
+          <w:b w:val="false"/>
+          <w:color w:val="9CDCFE"/>
+          <w:sz w:val="27"/>
+          <w:highlight w:val="black"/>
+        </w:rPr>
+        <w:t>path</w:t>
+      </w:r>
+      <w:r>
+        <w:rPr>
+          <w:rFonts w:ascii="Droid Sans Mono;monospace;monospace;Droid Sans Fallback" w:hAnsi="Droid Sans Mono;monospace;monospace;Droid Sans Fallback"/>
+          <w:b w:val="false"/>
+          <w:color w:val="D4D4D4"/>
+          <w:sz w:val="27"/>
+          <w:highlight w:val="black"/>
+        </w:rPr>
+        <w:t>.</w:t>
+      </w:r>
+      <w:r>
+        <w:rPr>
+          <w:rFonts w:ascii="Droid Sans Mono;monospace;monospace;Droid Sans Fallback" w:hAnsi="Droid Sans Mono;monospace;monospace;Droid Sans Fallback"/>
+          <w:b w:val="false"/>
+          <w:color w:val="DCDCAA"/>
+          <w:sz w:val="27"/>
+          <w:highlight w:val="black"/>
+        </w:rPr>
+        <w:t>join</w:t>
+      </w:r>
+      <w:r>
+        <w:rPr>
+          <w:rFonts w:ascii="Droid Sans Mono;monospace;monospace;Droid Sans Fallback" w:hAnsi="Droid Sans Mono;monospace;monospace;Droid Sans Fallback"/>
+          <w:b w:val="false"/>
+          <w:color w:val="D4D4D4"/>
+          <w:sz w:val="27"/>
+          <w:highlight w:val="black"/>
+        </w:rPr>
+        <w:t>(</w:t>
+      </w:r>
+      <w:r>
+        <w:rPr>
+          <w:rFonts w:ascii="Droid Sans Mono;monospace;monospace;Droid Sans Fallback" w:hAnsi="Droid Sans Mono;monospace;monospace;Droid Sans Fallback"/>
+          <w:b w:val="false"/>
+          <w:color w:val="4FC1FF"/>
+          <w:sz w:val="27"/>
+          <w:highlight w:val="black"/>
+        </w:rPr>
+        <w:t>BASE_DIR</w:t>
+      </w:r>
+      <w:r>
+        <w:rPr>
+          <w:rFonts w:ascii="Droid Sans Mono;monospace;monospace;Droid Sans Fallback" w:hAnsi="Droid Sans Mono;monospace;monospace;Droid Sans Fallback"/>
+          <w:b w:val="false"/>
+          <w:color w:val="D4D4D4"/>
+          <w:sz w:val="27"/>
+          <w:highlight w:val="black"/>
+        </w:rPr>
+        <w:t xml:space="preserve">, </w:t>
+      </w:r>
+      <w:r>
+        <w:rPr>
+          <w:rFonts w:ascii="Droid Sans Mono;monospace;monospace;Droid Sans Fallback" w:hAnsi="Droid Sans Mono;monospace;monospace;Droid Sans Fallback"/>
+          <w:b w:val="false"/>
+          <w:color w:val="CE9178"/>
+          <w:sz w:val="27"/>
+          <w:highlight w:val="black"/>
+        </w:rPr>
+        <w:t>'static'</w:t>
+      </w:r>
+      <w:r>
+        <w:rPr>
+          <w:rFonts w:ascii="Droid Sans Mono;monospace;monospace;Droid Sans Fallback" w:hAnsi="Droid Sans Mono;monospace;monospace;Droid Sans Fallback"/>
+          <w:b w:val="false"/>
+          <w:color w:val="D4D4D4"/>
+          <w:sz w:val="27"/>
+          <w:highlight w:val="black"/>
+        </w:rPr>
+        <w:t>)</w:t>
+      </w:r>
+    </w:p>
+    <w:p>
+      <w:pPr>
+        <w:pStyle w:val="Normal"/>
+        <w:spacing w:lineRule="atLeast" w:line="360" w:before="0" w:after="0"/>
+        <w:rPr>
+          <w:b w:val="false"/>
+          <w:b w:val="false"/>
+          <w:bCs w:val="false"/>
+        </w:rPr>
+      </w:pPr>
+      <w:r>
+        <w:rPr>
+          <w:rFonts w:ascii="Droid Sans Mono;monospace;monospace;Droid Sans Fallback" w:hAnsi="Droid Sans Mono;monospace;monospace;Droid Sans Fallback"/>
+          <w:b w:val="false"/>
+          <w:color w:val="D4D4D4"/>
+          <w:sz w:val="27"/>
+          <w:highlight w:val="black"/>
+        </w:rPr>
+        <w:t>]</w:t>
       </w:r>
     </w:p>
     <w:p>
@@ -3001,7 +3161,10 @@
         </w:rPr>
       </w:pPr>
       <w:r>
-        <w:rPr/>
+        <w:rPr>
+          <w:b w:val="false"/>
+          <w:bCs w:val="false"/>
+        </w:rPr>
       </w:r>
     </w:p>
     <w:p>
@@ -3015,7 +3178,10 @@
         </w:rPr>
       </w:pPr>
       <w:r>
-        <w:rPr/>
+        <w:rPr>
+          <w:b w:val="false"/>
+          <w:bCs w:val="false"/>
+        </w:rPr>
       </w:r>
     </w:p>
     <w:p>
@@ -3029,7 +3195,27 @@
         </w:rPr>
       </w:pPr>
       <w:r>
-        <w:rPr/>
+        <w:rPr>
+          <w:b w:val="false"/>
+          <w:bCs w:val="false"/>
+        </w:rPr>
+      </w:r>
+    </w:p>
+    <w:p>
+      <w:pPr>
+        <w:pStyle w:val="Normal"/>
+        <w:spacing w:before="0" w:after="160"/>
+        <w:rPr>
+          <w:b w:val="false"/>
+          <w:b w:val="false"/>
+          <w:bCs w:val="false"/>
+        </w:rPr>
+      </w:pPr>
+      <w:r>
+        <w:rPr>
+          <w:b w:val="false"/>
+          <w:bCs w:val="false"/>
+        </w:rPr>
       </w:r>
     </w:p>
     <w:p>
@@ -3095,15 +3281,13 @@
           <w:t>https://www.digitalocean.com/community/tutorials/how-to-install-and-use-postgresql-on-ubuntu-20-04-es</w:t>
         </w:r>
       </w:hyperlink>
-      <w:hyperlink r:id="rId18">
-        <w:r>
-          <w:rPr>
-            <w:b w:val="false"/>
-            <w:bCs w:val="false"/>
-          </w:rPr>
-          <w:t xml:space="preserve"> </w:t>
-        </w:r>
-      </w:hyperlink>
+      <w:r>
+        <w:rPr>
+          <w:b w:val="false"/>
+          <w:bCs w:val="false"/>
+        </w:rPr>
+        <w:t xml:space="preserve"> </w:t>
+      </w:r>
     </w:p>
     <w:p>
       <w:pPr>

</xml_diff>

<commit_message>
17:39--started with lists and strings
</commit_message>
<xml_diff>
--- a/django/django notes.docx
+++ b/django/django notes.docx
@@ -1273,6 +1273,96 @@
       </w:pPr>
       <w:r>
         <w:rPr/>
+        <w:drawing>
+          <wp:anchor behindDoc="0" distT="0" distB="0" distL="0" distR="0" simplePos="0" locked="0" layoutInCell="1" allowOverlap="1" relativeHeight="6">
+            <wp:simplePos x="0" y="0"/>
+            <wp:positionH relativeFrom="column">
+              <wp:align>center</wp:align>
+            </wp:positionH>
+            <wp:positionV relativeFrom="paragraph">
+              <wp:posOffset>635</wp:posOffset>
+            </wp:positionV>
+            <wp:extent cx="5943600" cy="1300480"/>
+            <wp:effectExtent l="0" t="0" r="0" b="0"/>
+            <wp:wrapSquare wrapText="largest"/>
+            <wp:docPr id="5" name="Image5" descr=""/>
+            <wp:cNvGraphicFramePr>
+              <a:graphicFrameLocks xmlns:a="http://schemas.openxmlformats.org/drawingml/2006/main" noChangeAspect="1"/>
+            </wp:cNvGraphicFramePr>
+            <a:graphic xmlns:a="http://schemas.openxmlformats.org/drawingml/2006/main">
+              <a:graphicData uri="http://schemas.openxmlformats.org/drawingml/2006/picture">
+                <pic:pic xmlns:pic="http://schemas.openxmlformats.org/drawingml/2006/picture">
+                  <pic:nvPicPr>
+                    <pic:cNvPr id="5" name="Image5" descr=""/>
+                    <pic:cNvPicPr>
+                      <a:picLocks noChangeAspect="1" noChangeArrowheads="1"/>
+                    </pic:cNvPicPr>
+                  </pic:nvPicPr>
+                  <pic:blipFill>
+                    <a:blip r:embed="rId9"/>
+                    <a:stretch>
+                      <a:fillRect/>
+                    </a:stretch>
+                  </pic:blipFill>
+                  <pic:spPr bwMode="auto">
+                    <a:xfrm>
+                      <a:off x="0" y="0"/>
+                      <a:ext cx="5943600" cy="1300480"/>
+                    </a:xfrm>
+                    <a:prstGeom prst="rect">
+                      <a:avLst/>
+                    </a:prstGeom>
+                  </pic:spPr>
+                </pic:pic>
+              </a:graphicData>
+            </a:graphic>
+          </wp:anchor>
+        </w:drawing>
+      </w:r>
+    </w:p>
+    <w:p>
+      <w:pPr>
+        <w:pStyle w:val="Normal"/>
+        <w:rPr/>
+      </w:pPr>
+      <w:r>
+        <w:rPr/>
+      </w:r>
+    </w:p>
+    <w:p>
+      <w:pPr>
+        <w:pStyle w:val="Normal"/>
+        <w:rPr/>
+      </w:pPr>
+      <w:r>
+        <w:rPr/>
+      </w:r>
+    </w:p>
+    <w:p>
+      <w:pPr>
+        <w:pStyle w:val="Normal"/>
+        <w:rPr/>
+      </w:pPr>
+      <w:r>
+        <w:rPr/>
+      </w:r>
+    </w:p>
+    <w:p>
+      <w:pPr>
+        <w:pStyle w:val="Normal"/>
+        <w:rPr/>
+      </w:pPr>
+      <w:r>
+        <w:rPr/>
+      </w:r>
+    </w:p>
+    <w:p>
+      <w:pPr>
+        <w:pStyle w:val="Normal"/>
+        <w:rPr/>
+      </w:pPr>
+      <w:r>
+        <w:rPr/>
       </w:r>
     </w:p>
     <w:p>
@@ -1412,7 +1502,7 @@
         <w:rPr/>
         <w:t xml:space="preserve">To inspect the SQLite databases to see structure and content </w:t>
       </w:r>
-      <w:hyperlink r:id="rId9">
+      <w:hyperlink r:id="rId10">
         <w:r>
           <w:rPr>
             <w:rStyle w:val="InternetLink"/>
@@ -1571,7 +1661,7 @@
           <wp:inline distT="0" distB="0" distL="0" distR="0">
             <wp:extent cx="5943600" cy="1990725"/>
             <wp:effectExtent l="0" t="0" r="0" b="0"/>
-            <wp:docPr id="5" name="Picture 4" descr="Text&#10;&#10;Description automatically generated"/>
+            <wp:docPr id="6" name="Picture 4" descr="Text&#10;&#10;Description automatically generated"/>
             <wp:cNvGraphicFramePr>
               <a:graphicFrameLocks xmlns:a="http://schemas.openxmlformats.org/drawingml/2006/main" noChangeAspect="1"/>
             </wp:cNvGraphicFramePr>
@@ -1579,13 +1669,13 @@
               <a:graphicData uri="http://schemas.openxmlformats.org/drawingml/2006/picture">
                 <pic:pic xmlns:pic="http://schemas.openxmlformats.org/drawingml/2006/picture">
                   <pic:nvPicPr>
-                    <pic:cNvPr id="5" name="Picture 4" descr="Text&#10;&#10;Description automatically generated"/>
+                    <pic:cNvPr id="6" name="Picture 4" descr="Text&#10;&#10;Description automatically generated"/>
                     <pic:cNvPicPr>
                       <a:picLocks noChangeAspect="1" noChangeArrowheads="1"/>
                     </pic:cNvPicPr>
                   </pic:nvPicPr>
                   <pic:blipFill>
-                    <a:blip r:embed="rId10"/>
+                    <a:blip r:embed="rId11"/>
                     <a:stretch>
                       <a:fillRect/>
                     </a:stretch>
@@ -1739,7 +1829,7 @@
           <wp:inline distT="0" distB="0" distL="0" distR="0">
             <wp:extent cx="5943600" cy="2025650"/>
             <wp:effectExtent l="0" t="0" r="0" b="0"/>
-            <wp:docPr id="6" name="Picture 6" descr="A screenshot of a computer&#10;&#10;Description automatically generated"/>
+            <wp:docPr id="7" name="Picture 6" descr="A screenshot of a computer&#10;&#10;Description automatically generated"/>
             <wp:cNvGraphicFramePr>
               <a:graphicFrameLocks xmlns:a="http://schemas.openxmlformats.org/drawingml/2006/main" noChangeAspect="1"/>
             </wp:cNvGraphicFramePr>
@@ -1747,13 +1837,13 @@
               <a:graphicData uri="http://schemas.openxmlformats.org/drawingml/2006/picture">
                 <pic:pic xmlns:pic="http://schemas.openxmlformats.org/drawingml/2006/picture">
                   <pic:nvPicPr>
-                    <pic:cNvPr id="6" name="Picture 6" descr="A screenshot of a computer&#10;&#10;Description automatically generated"/>
+                    <pic:cNvPr id="7" name="Picture 6" descr="A screenshot of a computer&#10;&#10;Description automatically generated"/>
                     <pic:cNvPicPr>
                       <a:picLocks noChangeAspect="1" noChangeArrowheads="1"/>
                     </pic:cNvPicPr>
                   </pic:nvPicPr>
                   <pic:blipFill>
-                    <a:blip r:embed="rId11"/>
+                    <a:blip r:embed="rId12"/>
                     <a:stretch>
                       <a:fillRect/>
                     </a:stretch>
@@ -1852,7 +1942,7 @@
           <wp:inline distT="0" distB="0" distL="0" distR="0">
             <wp:extent cx="5943600" cy="3192780"/>
             <wp:effectExtent l="0" t="0" r="0" b="0"/>
-            <wp:docPr id="7" name="Picture 7" descr="Diagram&#10;&#10;Description automatically generated"/>
+            <wp:docPr id="8" name="Picture 7" descr="Diagram&#10;&#10;Description automatically generated"/>
             <wp:cNvGraphicFramePr>
               <a:graphicFrameLocks xmlns:a="http://schemas.openxmlformats.org/drawingml/2006/main" noChangeAspect="1"/>
             </wp:cNvGraphicFramePr>
@@ -1860,13 +1950,13 @@
               <a:graphicData uri="http://schemas.openxmlformats.org/drawingml/2006/picture">
                 <pic:pic xmlns:pic="http://schemas.openxmlformats.org/drawingml/2006/picture">
                   <pic:nvPicPr>
-                    <pic:cNvPr id="7" name="Picture 7" descr="Diagram&#10;&#10;Description automatically generated"/>
+                    <pic:cNvPr id="8" name="Picture 7" descr="Diagram&#10;&#10;Description automatically generated"/>
                     <pic:cNvPicPr>
                       <a:picLocks noChangeAspect="1" noChangeArrowheads="1"/>
                     </pic:cNvPicPr>
                   </pic:nvPicPr>
                   <pic:blipFill>
-                    <a:blip r:embed="rId12"/>
+                    <a:blip r:embed="rId13"/>
                     <a:stretch>
                       <a:fillRect/>
                     </a:stretch>
@@ -1955,7 +2045,7 @@
         </w:rPr>
         <w:t xml:space="preserve">esto de arriba, si alguien escribe </w:t>
       </w:r>
-      <w:hyperlink r:id="rId13">
+      <w:hyperlink r:id="rId14">
         <w:r>
           <w:rPr>
             <w:rStyle w:val="InternetLink"/>
@@ -2183,7 +2273,7 @@
             <wp:extent cx="5943600" cy="1976755"/>
             <wp:effectExtent l="0" t="0" r="0" b="0"/>
             <wp:wrapSquare wrapText="largest"/>
-            <wp:docPr id="8" name="Image2" descr=""/>
+            <wp:docPr id="9" name="Image2" descr=""/>
             <wp:cNvGraphicFramePr>
               <a:graphicFrameLocks xmlns:a="http://schemas.openxmlformats.org/drawingml/2006/main" noChangeAspect="1"/>
             </wp:cNvGraphicFramePr>
@@ -2191,13 +2281,13 @@
               <a:graphicData uri="http://schemas.openxmlformats.org/drawingml/2006/picture">
                 <pic:pic xmlns:pic="http://schemas.openxmlformats.org/drawingml/2006/picture">
                   <pic:nvPicPr>
-                    <pic:cNvPr id="8" name="Image2" descr=""/>
+                    <pic:cNvPr id="9" name="Image2" descr=""/>
                     <pic:cNvPicPr>
                       <a:picLocks noChangeAspect="1" noChangeArrowheads="1"/>
                     </pic:cNvPicPr>
                   </pic:nvPicPr>
                   <pic:blipFill>
-                    <a:blip r:embed="rId14"/>
+                    <a:blip r:embed="rId15"/>
                     <a:stretch>
                       <a:fillRect/>
                     </a:stretch>
@@ -2309,11 +2399,6 @@
         </w:rPr>
         <w:t>add the views at the app we want folder views.py</w:t>
         <w:br/>
-      </w:r>
-      <w:r>
-        <w:rPr>
-          <w:lang w:val="es-MX"/>
-        </w:rPr>
         <w:t>the Pet comes from models.py</w:t>
       </w:r>
     </w:p>
@@ -2340,7 +2425,7 @@
             <wp:extent cx="5943600" cy="3972560"/>
             <wp:effectExtent l="0" t="0" r="0" b="0"/>
             <wp:wrapSquare wrapText="largest"/>
-            <wp:docPr id="9" name="Image3" descr=""/>
+            <wp:docPr id="10" name="Image3" descr=""/>
             <wp:cNvGraphicFramePr>
               <a:graphicFrameLocks xmlns:a="http://schemas.openxmlformats.org/drawingml/2006/main" noChangeAspect="1"/>
             </wp:cNvGraphicFramePr>
@@ -2348,13 +2433,13 @@
               <a:graphicData uri="http://schemas.openxmlformats.org/drawingml/2006/picture">
                 <pic:pic xmlns:pic="http://schemas.openxmlformats.org/drawingml/2006/picture">
                   <pic:nvPicPr>
-                    <pic:cNvPr id="9" name="Image3" descr=""/>
+                    <pic:cNvPr id="10" name="Image3" descr=""/>
                     <pic:cNvPicPr>
                       <a:picLocks noChangeAspect="1" noChangeArrowheads="1"/>
                     </pic:cNvPicPr>
                   </pic:nvPicPr>
                   <pic:blipFill>
-                    <a:blip r:embed="rId15"/>
+                    <a:blip r:embed="rId16"/>
                     <a:stretch>
                       <a:fillRect/>
                     </a:stretch>
@@ -2916,7 +3001,7 @@
             <wp:extent cx="5327015" cy="4135120"/>
             <wp:effectExtent l="0" t="0" r="0" b="0"/>
             <wp:wrapSquare wrapText="largest"/>
-            <wp:docPr id="10" name="Image4" descr=""/>
+            <wp:docPr id="11" name="Image4" descr=""/>
             <wp:cNvGraphicFramePr>
               <a:graphicFrameLocks xmlns:a="http://schemas.openxmlformats.org/drawingml/2006/main" noChangeAspect="1"/>
             </wp:cNvGraphicFramePr>
@@ -2924,13 +3009,13 @@
               <a:graphicData uri="http://schemas.openxmlformats.org/drawingml/2006/picture">
                 <pic:pic xmlns:pic="http://schemas.openxmlformats.org/drawingml/2006/picture">
                   <pic:nvPicPr>
-                    <pic:cNvPr id="10" name="Image4" descr=""/>
+                    <pic:cNvPr id="11" name="Image4" descr=""/>
                     <pic:cNvPicPr>
                       <a:picLocks noChangeAspect="1" noChangeArrowheads="1"/>
                     </pic:cNvPicPr>
                   </pic:nvPicPr>
                   <pic:blipFill>
-                    <a:blip r:embed="rId16"/>
+                    <a:blip r:embed="rId17"/>
                     <a:stretch>
                       <a:fillRect/>
                     </a:stretch>
@@ -2962,7 +3047,7 @@
           <w:b w:val="false"/>
           <w:bCs w:val="false"/>
         </w:rPr>
-        <w:t xml:space="preserve">o make possible to load the assents, </w:t>
+        <w:t xml:space="preserve">o make possible to load the assets, </w:t>
       </w:r>
       <w:r>
         <w:rPr>
@@ -2994,28 +3079,51 @@
           <w:b w:val="false"/>
           <w:bCs w:val="false"/>
         </w:rPr>
-        <w:t xml:space="preserve">you can also use </w:t>
-        <w:br/>
-      </w:r>
+        <w:t>create the STATIC folder in the app folder</w:t>
+      </w:r>
+    </w:p>
+    <w:p>
+      <w:pPr>
+        <w:pStyle w:val="Normal"/>
+        <w:spacing w:before="0" w:after="160"/>
+        <w:rPr>
+          <w:b w:val="false"/>
+          <w:b w:val="false"/>
+          <w:bCs w:val="false"/>
+        </w:rPr>
+      </w:pPr>
       <w:r>
         <w:rPr>
           <w:rFonts w:ascii="Droid Sans Mono;monospace;monospace;Droid Sans Fallback" w:hAnsi="Droid Sans Mono;monospace;monospace;Droid Sans Fallback"/>
           <w:b w:val="false"/>
+          <w:bCs w:val="false"/>
           <w:color w:val="4FC1FF"/>
           <w:sz w:val="27"/>
           <w:highlight w:val="black"/>
         </w:rPr>
-        <w:t>STATIC_ROOT</w:t>
+        <w:t>STATIC_URL</w:t>
       </w:r>
       <w:r>
         <w:rPr>
           <w:rFonts w:ascii="Droid Sans Mono;monospace;monospace;Droid Sans Fallback" w:hAnsi="Droid Sans Mono;monospace;monospace;Droid Sans Fallback"/>
           <w:b w:val="false"/>
+          <w:bCs w:val="false"/>
           <w:color w:val="D4D4D4"/>
           <w:sz w:val="27"/>
           <w:highlight w:val="black"/>
         </w:rPr>
-        <w:t xml:space="preserve"> = [</w:t>
+        <w:t xml:space="preserve"> = </w:t>
+      </w:r>
+      <w:r>
+        <w:rPr>
+          <w:rFonts w:ascii="Droid Sans Mono;monospace;monospace;Droid Sans Fallback" w:hAnsi="Droid Sans Mono;monospace;monospace;Droid Sans Fallback"/>
+          <w:b w:val="false"/>
+          <w:bCs w:val="false"/>
+          <w:color w:val="CE9178"/>
+          <w:sz w:val="27"/>
+          <w:highlight w:val="black"/>
+        </w:rPr>
+        <w:t>'/static/'</w:t>
       </w:r>
     </w:p>
     <w:p>
@@ -3028,6 +3136,43 @@
           <w:bCs w:val="false"/>
         </w:rPr>
       </w:pPr>
+      <w:r>
+        <w:rPr>
+          <w:b w:val="false"/>
+          <w:bCs w:val="false"/>
+        </w:rPr>
+      </w:r>
+    </w:p>
+    <w:p>
+      <w:pPr>
+        <w:pStyle w:val="Normal"/>
+        <w:spacing w:lineRule="atLeast" w:line="360" w:before="0" w:after="0"/>
+        <w:rPr>
+          <w:b w:val="false"/>
+          <w:b w:val="false"/>
+          <w:bCs w:val="false"/>
+        </w:rPr>
+      </w:pPr>
+      <w:r>
+        <w:rPr>
+          <w:rFonts w:ascii="Droid Sans Mono;monospace;monospace;Droid Sans Fallback" w:hAnsi="Droid Sans Mono;monospace;monospace;Droid Sans Fallback"/>
+          <w:b w:val="false"/>
+          <w:color w:val="4FC1FF"/>
+          <w:sz w:val="27"/>
+          <w:highlight w:val="black"/>
+        </w:rPr>
+        <w:t>STATIC_ROOT</w:t>
+      </w:r>
+      <w:r>
+        <w:rPr>
+          <w:rFonts w:ascii="Droid Sans Mono;monospace;monospace;Droid Sans Fallback" w:hAnsi="Droid Sans Mono;monospace;monospace;Droid Sans Fallback"/>
+          <w:b w:val="false"/>
+          <w:color w:val="D4D4D4"/>
+          <w:sz w:val="27"/>
+          <w:highlight w:val="black"/>
+        </w:rPr>
+        <w:t xml:space="preserve"> = </w:t>
+      </w:r>
       <w:r>
         <w:rPr>
           <w:rFonts w:ascii="Droid Sans Mono;monospace;monospace;Droid Sans Fallback" w:hAnsi="Droid Sans Mono;monospace;monospace;Droid Sans Fallback"/>
@@ -3132,13 +3277,65 @@
     <w:p>
       <w:pPr>
         <w:pStyle w:val="Normal"/>
-        <w:spacing w:lineRule="atLeast" w:line="360" w:before="0" w:after="0"/>
-        <w:rPr>
-          <w:b w:val="false"/>
-          <w:b w:val="false"/>
-          <w:bCs w:val="false"/>
-        </w:rPr>
-      </w:pPr>
+        <w:spacing w:before="0" w:after="160"/>
+        <w:rPr>
+          <w:b w:val="false"/>
+          <w:b w:val="false"/>
+          <w:bCs w:val="false"/>
+        </w:rPr>
+      </w:pPr>
+      <w:r>
+        <w:rPr>
+          <w:b w:val="false"/>
+          <w:bCs w:val="false"/>
+        </w:rPr>
+      </w:r>
+    </w:p>
+    <w:p>
+      <w:pPr>
+        <w:pStyle w:val="Normal"/>
+        <w:spacing w:before="0" w:after="160"/>
+        <w:rPr>
+          <w:b w:val="false"/>
+          <w:b w:val="false"/>
+          <w:bCs w:val="false"/>
+        </w:rPr>
+      </w:pPr>
+      <w:r>
+        <w:rPr>
+          <w:b w:val="false"/>
+          <w:bCs w:val="false"/>
+        </w:rPr>
+      </w:r>
+    </w:p>
+    <w:p>
+      <w:pPr>
+        <w:pStyle w:val="Normal"/>
+        <w:spacing w:before="0" w:after="160"/>
+        <w:rPr>
+          <w:b w:val="false"/>
+          <w:b w:val="false"/>
+          <w:bCs w:val="false"/>
+        </w:rPr>
+      </w:pPr>
+      <w:r>
+        <w:rPr>
+          <w:b w:val="false"/>
+          <w:bCs w:val="false"/>
+        </w:rPr>
+        <w:t xml:space="preserve">you can also use </w:t>
+        <w:br/>
+      </w:r>
+      <w:r>
+        <w:rPr>
+          <w:rFonts w:ascii="Droid Sans Mono;monospace;monospace;Droid Sans Fallback" w:hAnsi="Droid Sans Mono;monospace;monospace;Droid Sans Fallback"/>
+          <w:b w:val="false"/>
+          <w:color w:val="4FC1FF"/>
+          <w:sz w:val="27"/>
+          <w:highlight w:val="black"/>
+        </w:rPr>
+        <w:t>STATIC_ROOT</w:t>
+      </w:r>
       <w:r>
         <w:rPr>
           <w:rFonts w:ascii="Droid Sans Mono;monospace;monospace;Droid Sans Fallback" w:hAnsi="Droid Sans Mono;monospace;monospace;Droid Sans Fallback"/>
@@ -3147,6 +3344,138 @@
           <w:sz w:val="27"/>
           <w:highlight w:val="black"/>
         </w:rPr>
+        <w:t xml:space="preserve"> = [</w:t>
+      </w:r>
+    </w:p>
+    <w:p>
+      <w:pPr>
+        <w:pStyle w:val="Normal"/>
+        <w:spacing w:lineRule="atLeast" w:line="360" w:before="0" w:after="0"/>
+        <w:rPr>
+          <w:b w:val="false"/>
+          <w:b w:val="false"/>
+          <w:bCs w:val="false"/>
+        </w:rPr>
+      </w:pPr>
+      <w:r>
+        <w:rPr>
+          <w:rFonts w:ascii="Droid Sans Mono;monospace;monospace;Droid Sans Fallback" w:hAnsi="Droid Sans Mono;monospace;monospace;Droid Sans Fallback"/>
+          <w:b w:val="false"/>
+          <w:color w:val="4EC9B0"/>
+          <w:sz w:val="27"/>
+          <w:highlight w:val="black"/>
+        </w:rPr>
+        <w:t>os</w:t>
+      </w:r>
+      <w:r>
+        <w:rPr>
+          <w:rFonts w:ascii="Droid Sans Mono;monospace;monospace;Droid Sans Fallback" w:hAnsi="Droid Sans Mono;monospace;monospace;Droid Sans Fallback"/>
+          <w:b w:val="false"/>
+          <w:color w:val="D4D4D4"/>
+          <w:sz w:val="27"/>
+          <w:highlight w:val="black"/>
+        </w:rPr>
+        <w:t>.</w:t>
+      </w:r>
+      <w:r>
+        <w:rPr>
+          <w:rFonts w:ascii="Droid Sans Mono;monospace;monospace;Droid Sans Fallback" w:hAnsi="Droid Sans Mono;monospace;monospace;Droid Sans Fallback"/>
+          <w:b w:val="false"/>
+          <w:color w:val="9CDCFE"/>
+          <w:sz w:val="27"/>
+          <w:highlight w:val="black"/>
+        </w:rPr>
+        <w:t>path</w:t>
+      </w:r>
+      <w:r>
+        <w:rPr>
+          <w:rFonts w:ascii="Droid Sans Mono;monospace;monospace;Droid Sans Fallback" w:hAnsi="Droid Sans Mono;monospace;monospace;Droid Sans Fallback"/>
+          <w:b w:val="false"/>
+          <w:color w:val="D4D4D4"/>
+          <w:sz w:val="27"/>
+          <w:highlight w:val="black"/>
+        </w:rPr>
+        <w:t>.</w:t>
+      </w:r>
+      <w:r>
+        <w:rPr>
+          <w:rFonts w:ascii="Droid Sans Mono;monospace;monospace;Droid Sans Fallback" w:hAnsi="Droid Sans Mono;monospace;monospace;Droid Sans Fallback"/>
+          <w:b w:val="false"/>
+          <w:color w:val="DCDCAA"/>
+          <w:sz w:val="27"/>
+          <w:highlight w:val="black"/>
+        </w:rPr>
+        <w:t>join</w:t>
+      </w:r>
+      <w:r>
+        <w:rPr>
+          <w:rFonts w:ascii="Droid Sans Mono;monospace;monospace;Droid Sans Fallback" w:hAnsi="Droid Sans Mono;monospace;monospace;Droid Sans Fallback"/>
+          <w:b w:val="false"/>
+          <w:color w:val="D4D4D4"/>
+          <w:sz w:val="27"/>
+          <w:highlight w:val="black"/>
+        </w:rPr>
+        <w:t>(</w:t>
+      </w:r>
+      <w:r>
+        <w:rPr>
+          <w:rFonts w:ascii="Droid Sans Mono;monospace;monospace;Droid Sans Fallback" w:hAnsi="Droid Sans Mono;monospace;monospace;Droid Sans Fallback"/>
+          <w:b w:val="false"/>
+          <w:color w:val="4FC1FF"/>
+          <w:sz w:val="27"/>
+          <w:highlight w:val="black"/>
+        </w:rPr>
+        <w:t>BASE_DIR</w:t>
+      </w:r>
+      <w:r>
+        <w:rPr>
+          <w:rFonts w:ascii="Droid Sans Mono;monospace;monospace;Droid Sans Fallback" w:hAnsi="Droid Sans Mono;monospace;monospace;Droid Sans Fallback"/>
+          <w:b w:val="false"/>
+          <w:color w:val="D4D4D4"/>
+          <w:sz w:val="27"/>
+          <w:highlight w:val="black"/>
+        </w:rPr>
+        <w:t xml:space="preserve">, </w:t>
+      </w:r>
+      <w:r>
+        <w:rPr>
+          <w:rFonts w:ascii="Droid Sans Mono;monospace;monospace;Droid Sans Fallback" w:hAnsi="Droid Sans Mono;monospace;monospace;Droid Sans Fallback"/>
+          <w:b w:val="false"/>
+          <w:color w:val="CE9178"/>
+          <w:sz w:val="27"/>
+          <w:highlight w:val="black"/>
+        </w:rPr>
+        <w:t>'static'</w:t>
+      </w:r>
+      <w:r>
+        <w:rPr>
+          <w:rFonts w:ascii="Droid Sans Mono;monospace;monospace;Droid Sans Fallback" w:hAnsi="Droid Sans Mono;monospace;monospace;Droid Sans Fallback"/>
+          <w:b w:val="false"/>
+          <w:color w:val="D4D4D4"/>
+          <w:sz w:val="27"/>
+          <w:highlight w:val="black"/>
+        </w:rPr>
+        <w:t>)</w:t>
+      </w:r>
+    </w:p>
+    <w:p>
+      <w:pPr>
+        <w:pStyle w:val="Normal"/>
+        <w:spacing w:lineRule="atLeast" w:line="360" w:before="0" w:after="0"/>
+        <w:rPr>
+          <w:b w:val="false"/>
+          <w:b w:val="false"/>
+          <w:bCs w:val="false"/>
+        </w:rPr>
+      </w:pPr>
+      <w:r>
+        <w:rPr>
+          <w:rFonts w:ascii="Droid Sans Mono;monospace;monospace;Droid Sans Fallback" w:hAnsi="Droid Sans Mono;monospace;monospace;Droid Sans Fallback"/>
+          <w:b w:val="false"/>
+          <w:color w:val="D4D4D4"/>
+          <w:sz w:val="27"/>
+          <w:highlight w:val="black"/>
+        </w:rPr>
         <w:t>]</w:t>
       </w:r>
     </w:p>
@@ -3271,7 +3600,7 @@
         </w:rPr>
         <w:t xml:space="preserve">crear DB </w:t>
       </w:r>
-      <w:hyperlink r:id="rId17">
+      <w:hyperlink r:id="rId18">
         <w:r>
           <w:rPr>
             <w:rStyle w:val="InternetLink"/>
@@ -3304,7 +3633,71 @@
           <w:b w:val="false"/>
           <w:bCs w:val="false"/>
         </w:rPr>
-        <w:t>sudo -u postgres psql – to run postgres</w:t>
+        <w:t>psql → linea de comandos postgresql</w:t>
+        <w:br/>
+        <w:t>\q → salir de la linea de comandos</w:t>
+        <w:br/>
+      </w:r>
+    </w:p>
+    <w:p>
+      <w:pPr>
+        <w:pStyle w:val="Normal"/>
+        <w:spacing w:before="0" w:after="160"/>
+        <w:rPr>
+          <w:b w:val="false"/>
+          <w:b w:val="false"/>
+          <w:bCs w:val="false"/>
+        </w:rPr>
+      </w:pPr>
+      <w:r>
+        <w:rPr>
+          <w:b w:val="false"/>
+          <w:bCs w:val="false"/>
+        </w:rPr>
+        <w:t xml:space="preserve">sudo -u postgres psql – to run postgres </w:t>
+      </w:r>
+      <w:r>
+        <w:rPr>
+          <w:b w:val="false"/>
+          <w:bCs w:val="false"/>
+        </w:rPr>
+        <w:t>command line</w:t>
+      </w:r>
+    </w:p>
+    <w:p>
+      <w:pPr>
+        <w:pStyle w:val="Normal"/>
+        <w:spacing w:before="0" w:after="160"/>
+        <w:rPr>
+          <w:b w:val="false"/>
+          <w:b w:val="false"/>
+          <w:bCs w:val="false"/>
+        </w:rPr>
+      </w:pPr>
+      <w:r>
+        <w:rPr>
+          <w:b w:val="false"/>
+          <w:bCs w:val="false"/>
+        </w:rPr>
+        <w:t>sudo -u postgres createuser  --interactive → crear un nuevo usuario</w:t>
+      </w:r>
+    </w:p>
+    <w:p>
+      <w:pPr>
+        <w:pStyle w:val="Normal"/>
+        <w:spacing w:before="0" w:after="160"/>
+        <w:rPr>
+          <w:b w:val="false"/>
+          <w:b w:val="false"/>
+          <w:bCs w:val="false"/>
+        </w:rPr>
+      </w:pPr>
+      <w:r>
+        <w:rPr>
+          <w:b w:val="false"/>
+          <w:bCs w:val="false"/>
+        </w:rPr>
+        <w:t>\password postgres  → for the postgres of the project and password</w:t>
       </w:r>
     </w:p>
     <w:p>
@@ -3323,7 +3716,23 @@
           <w:bCs w:val="false"/>
         </w:rPr>
         <w:t>user for portfolio project = postgres</w:t>
-        <w:br/>
+      </w:r>
+    </w:p>
+    <w:p>
+      <w:pPr>
+        <w:pStyle w:val="Normal"/>
+        <w:spacing w:before="0" w:after="160"/>
+        <w:rPr>
+          <w:b w:val="false"/>
+          <w:b w:val="false"/>
+          <w:bCs w:val="false"/>
+        </w:rPr>
+      </w:pPr>
+      <w:r>
+        <w:rPr>
+          <w:b w:val="false"/>
+          <w:bCs w:val="false"/>
+        </w:rPr>
         <w:t>password for portfolio project = django1234</w:t>
         <w:br/>
         <w:t>\conninfo (to know what port you are using)</w:t>
@@ -3344,6 +3753,31 @@
           <w:b w:val="false"/>
           <w:bCs w:val="false"/>
         </w:rPr>
+        <w:t xml:space="preserve">sudo -u postgres createdb </w:t>
+      </w:r>
+      <w:r>
+        <w:rPr>
+          <w:b w:val="false"/>
+          <w:bCs w:val="false"/>
+        </w:rPr>
+        <w:t>dbname → create database</w:t>
+      </w:r>
+    </w:p>
+    <w:p>
+      <w:pPr>
+        <w:pStyle w:val="Normal"/>
+        <w:spacing w:before="0" w:after="160"/>
+        <w:rPr>
+          <w:b w:val="false"/>
+          <w:b w:val="false"/>
+          <w:bCs w:val="false"/>
+        </w:rPr>
+      </w:pPr>
+      <w:r>
+        <w:rPr>
+          <w:b w:val="false"/>
+          <w:bCs w:val="false"/>
+        </w:rPr>
         <w:t>CREATE DATABASE portfoliodb; //last word is the name for the DB</w:t>
       </w:r>
     </w:p>
@@ -3363,6 +3797,310 @@
           <w:bCs w:val="false"/>
         </w:rPr>
         <w:t>app folder name &gt; settings.py &gt; search for DATABASES line</w:t>
+      </w:r>
+    </w:p>
+    <w:p>
+      <w:pPr>
+        <w:pStyle w:val="Normal"/>
+        <w:spacing w:before="0" w:after="160"/>
+        <w:rPr>
+          <w:b w:val="false"/>
+          <w:b w:val="false"/>
+          <w:bCs w:val="false"/>
+        </w:rPr>
+      </w:pPr>
+      <w:r>
+        <w:rPr>
+          <w:b w:val="false"/>
+          <w:bCs w:val="false"/>
+        </w:rPr>
+      </w:r>
+    </w:p>
+    <w:p>
+      <w:pPr>
+        <w:pStyle w:val="Normal"/>
+        <w:spacing w:before="0" w:after="160"/>
+        <w:rPr>
+          <w:b/>
+          <w:b/>
+          <w:bCs/>
+        </w:rPr>
+      </w:pPr>
+      <w:r>
+        <w:rPr>
+          <w:b/>
+          <w:bCs/>
+        </w:rPr>
+        <w:t>DEPLOY TO HEROKU</w:t>
+      </w:r>
+    </w:p>
+    <w:p>
+      <w:pPr>
+        <w:pStyle w:val="PreformattedText"/>
+        <w:spacing w:before="0" w:after="160"/>
+        <w:rPr>
+          <w:b w:val="false"/>
+          <w:b w:val="false"/>
+          <w:bCs w:val="false"/>
+        </w:rPr>
+      </w:pPr>
+      <w:r>
+        <w:rPr>
+          <w:rStyle w:val="SourceText"/>
+          <w:b w:val="false"/>
+          <w:bCs w:val="false"/>
+        </w:rPr>
+        <w:t>sudo snap install heroku –classic</w:t>
+      </w:r>
+    </w:p>
+    <w:p>
+      <w:pPr>
+        <w:pStyle w:val="PreformattedText"/>
+        <w:spacing w:before="0" w:after="160"/>
+        <w:rPr>
+          <w:b w:val="false"/>
+          <w:b w:val="false"/>
+          <w:bCs w:val="false"/>
+        </w:rPr>
+      </w:pPr>
+      <w:r>
+        <w:rPr>
+          <w:rStyle w:val="SourceText"/>
+          <w:b w:val="false"/>
+          <w:bCs w:val="false"/>
+        </w:rPr>
+        <w:t>heroku login</w:t>
+      </w:r>
+    </w:p>
+    <w:p>
+      <w:pPr>
+        <w:pStyle w:val="PreformattedText"/>
+        <w:spacing w:before="0" w:after="160"/>
+        <w:rPr>
+          <w:b w:val="false"/>
+          <w:b w:val="false"/>
+          <w:bCs w:val="false"/>
+        </w:rPr>
+      </w:pPr>
+      <w:r>
+        <w:rPr/>
+        <w:t>virtualenv venv → for the virtual enviroment to install the following</w:t>
+      </w:r>
+    </w:p>
+    <w:p>
+      <w:pPr>
+        <w:pStyle w:val="PreformattedText"/>
+        <w:spacing w:before="0" w:after="160"/>
+        <w:rPr>
+          <w:b w:val="false"/>
+          <w:b w:val="false"/>
+          <w:bCs w:val="false"/>
+        </w:rPr>
+      </w:pPr>
+      <w:r>
+        <w:rPr/>
+        <w:t>source venv/bin/activate → activate the virtual environment to install</w:t>
+      </w:r>
+    </w:p>
+    <w:p>
+      <w:pPr>
+        <w:pStyle w:val="PreformattedText"/>
+        <w:spacing w:before="0" w:after="160"/>
+        <w:rPr>
+          <w:b w:val="false"/>
+          <w:b w:val="false"/>
+          <w:bCs w:val="false"/>
+        </w:rPr>
+      </w:pPr>
+      <w:r>
+        <w:rPr/>
+        <w:t xml:space="preserve">pip install django pillow psycopg2-binary gunicorn → after installation create the next file below </w:t>
+      </w:r>
+    </w:p>
+    <w:p>
+      <w:pPr>
+        <w:pStyle w:val="PreformattedText"/>
+        <w:spacing w:before="0" w:after="160"/>
+        <w:rPr>
+          <w:b w:val="false"/>
+          <w:b w:val="false"/>
+          <w:bCs w:val="false"/>
+        </w:rPr>
+      </w:pPr>
+      <w:r>
+        <w:rPr/>
+        <w:t>pip freeze &gt; requirements.txt</w:t>
+      </w:r>
+    </w:p>
+    <w:p>
+      <w:pPr>
+        <w:pStyle w:val="PreformattedText"/>
+        <w:spacing w:before="0" w:after="160"/>
+        <w:rPr>
+          <w:b w:val="false"/>
+          <w:b w:val="false"/>
+          <w:bCs w:val="false"/>
+        </w:rPr>
+      </w:pPr>
+      <w:r>
+        <w:rPr/>
+        <w:t>while in the virtual environment type → deactivate (to quit the venv)</w:t>
+      </w:r>
+    </w:p>
+    <w:p>
+      <w:pPr>
+        <w:pStyle w:val="Normal"/>
+        <w:spacing w:before="0" w:after="160"/>
+        <w:rPr>
+          <w:b w:val="false"/>
+          <w:b w:val="false"/>
+          <w:bCs w:val="false"/>
+        </w:rPr>
+      </w:pPr>
+      <w:r>
+        <w:rPr>
+          <w:b w:val="false"/>
+          <w:bCs w:val="false"/>
+        </w:rPr>
+      </w:r>
+    </w:p>
+    <w:p>
+      <w:pPr>
+        <w:pStyle w:val="Normal"/>
+        <w:spacing w:before="0" w:after="160"/>
+        <w:rPr>
+          <w:b w:val="false"/>
+          <w:b w:val="false"/>
+          <w:bCs w:val="false"/>
+        </w:rPr>
+      </w:pPr>
+      <w:r>
+        <w:rPr>
+          <w:b w:val="false"/>
+          <w:bCs w:val="false"/>
+        </w:rPr>
+        <w:t>CREATE HEROKU APP (a git repository is needed too)</w:t>
+      </w:r>
+    </w:p>
+    <w:p>
+      <w:pPr>
+        <w:pStyle w:val="Normal"/>
+        <w:spacing w:before="0" w:after="160"/>
+        <w:rPr>
+          <w:b w:val="false"/>
+          <w:b w:val="false"/>
+          <w:bCs w:val="false"/>
+        </w:rPr>
+      </w:pPr>
+      <w:r>
+        <w:rPr>
+          <w:b w:val="false"/>
+          <w:bCs w:val="false"/>
+        </w:rPr>
+        <w:t>git add -A</w:t>
+      </w:r>
+    </w:p>
+    <w:p>
+      <w:pPr>
+        <w:pStyle w:val="Normal"/>
+        <w:spacing w:before="0" w:after="160"/>
+        <w:rPr>
+          <w:b w:val="false"/>
+          <w:b w:val="false"/>
+          <w:bCs w:val="false"/>
+        </w:rPr>
+      </w:pPr>
+      <w:r>
+        <w:rPr>
+          <w:b w:val="false"/>
+          <w:bCs w:val="false"/>
+        </w:rPr>
+        <w:t>git commit – m “message”</w:t>
+      </w:r>
+    </w:p>
+    <w:p>
+      <w:pPr>
+        <w:pStyle w:val="Normal"/>
+        <w:spacing w:before="0" w:after="160"/>
+        <w:rPr>
+          <w:b w:val="false"/>
+          <w:b w:val="false"/>
+          <w:bCs w:val="false"/>
+        </w:rPr>
+      </w:pPr>
+      <w:r>
+        <w:rPr>
+          <w:b w:val="false"/>
+          <w:bCs w:val="false"/>
+        </w:rPr>
+        <w:t>heroku create → to create app</w:t>
+      </w:r>
+    </w:p>
+    <w:p>
+      <w:pPr>
+        <w:pStyle w:val="Normal"/>
+        <w:spacing w:before="0" w:after="160"/>
+        <w:rPr>
+          <w:b w:val="false"/>
+          <w:b w:val="false"/>
+          <w:bCs w:val="false"/>
+        </w:rPr>
+      </w:pPr>
+      <w:r>
+        <w:rPr>
+          <w:b w:val="false"/>
+          <w:bCs w:val="false"/>
+        </w:rPr>
+        <w:t>git push heroku main</w:t>
+      </w:r>
+    </w:p>
+    <w:p>
+      <w:pPr>
+        <w:pStyle w:val="Normal"/>
+        <w:spacing w:before="0" w:after="160"/>
+        <w:rPr>
+          <w:b w:val="false"/>
+          <w:b w:val="false"/>
+          <w:bCs w:val="false"/>
+        </w:rPr>
+      </w:pPr>
+      <w:r>
+        <w:rPr>
+          <w:b w:val="false"/>
+          <w:bCs w:val="false"/>
+        </w:rPr>
+        <w:t>edit settings.py  DEBUG = False  | ALLOWED_HOST = [‘OUR HOST NAME’]</w:t>
+      </w:r>
+    </w:p>
+    <w:p>
+      <w:pPr>
+        <w:pStyle w:val="Normal"/>
+        <w:spacing w:before="0" w:after="160"/>
+        <w:rPr>
+          <w:b w:val="false"/>
+          <w:b w:val="false"/>
+          <w:bCs w:val="false"/>
+        </w:rPr>
+      </w:pPr>
+      <w:r>
+        <w:rPr>
+          <w:b w:val="false"/>
+          <w:bCs w:val="false"/>
+        </w:rPr>
+      </w:r>
+    </w:p>
+    <w:p>
+      <w:pPr>
+        <w:pStyle w:val="Normal"/>
+        <w:spacing w:before="0" w:after="160"/>
+        <w:rPr>
+          <w:b w:val="false"/>
+          <w:b w:val="false"/>
+          <w:bCs w:val="false"/>
+        </w:rPr>
+      </w:pPr>
+      <w:r>
+        <w:rPr/>
       </w:r>
     </w:p>
     <w:sectPr>
@@ -4203,6 +4941,21 @@
       <w:shd w:fill="E1DFDD" w:val="clear"/>
     </w:rPr>
   </w:style>
+  <w:style w:type="character" w:styleId="VisitedInternetLink">
+    <w:name w:val="FollowedHyperlink"/>
+    <w:rPr>
+      <w:color w:val="800000"/>
+      <w:u w:val="single"/>
+      <w:lang w:val="zxx" w:eastAsia="zxx" w:bidi="zxx"/>
+    </w:rPr>
+  </w:style>
+  <w:style w:type="character" w:styleId="SourceText">
+    <w:name w:val="Source Text"/>
+    <w:qFormat/>
+    <w:rPr>
+      <w:rFonts w:ascii="Liberation Mono" w:hAnsi="Liberation Mono" w:eastAsia="Liberation Mono" w:cs="Liberation Mono"/>
+    </w:rPr>
+  </w:style>
   <w:style w:type="paragraph" w:styleId="Heading">
     <w:name w:val="Heading"/>
     <w:basedOn w:val="Normal"/>
@@ -4273,6 +5026,19 @@
       <w:contextualSpacing/>
     </w:pPr>
     <w:rPr/>
+  </w:style>
+  <w:style w:type="paragraph" w:styleId="PreformattedText">
+    <w:name w:val="Preformatted Text"/>
+    <w:basedOn w:val="Normal"/>
+    <w:qFormat/>
+    <w:pPr>
+      <w:spacing w:before="0" w:after="0"/>
+    </w:pPr>
+    <w:rPr>
+      <w:rFonts w:ascii="Liberation Mono" w:hAnsi="Liberation Mono" w:eastAsia="Liberation Mono" w:cs="Liberation Mono"/>
+      <w:sz w:val="20"/>
+      <w:szCs w:val="20"/>
+    </w:rPr>
   </w:style>
   <w:style w:type="numbering" w:styleId="NoList" w:default="1">
     <w:name w:val="No List"/>

</xml_diff>

<commit_message>
20:51--started forms, pizza orders
</commit_message>
<xml_diff>
--- a/django/django notes.docx
+++ b/django/django notes.docx
@@ -3654,14 +3654,7 @@
           <w:b w:val="false"/>
           <w:bCs w:val="false"/>
         </w:rPr>
-        <w:t xml:space="preserve">sudo -u postgres psql – to run postgres </w:t>
-      </w:r>
-      <w:r>
-        <w:rPr>
-          <w:b w:val="false"/>
-          <w:bCs w:val="false"/>
-        </w:rPr>
-        <w:t>command line</w:t>
+        <w:t>sudo -u postgres psql – to run postgres command line</w:t>
       </w:r>
     </w:p>
     <w:p>
@@ -3753,14 +3746,7 @@
           <w:b w:val="false"/>
           <w:bCs w:val="false"/>
         </w:rPr>
-        <w:t xml:space="preserve">sudo -u postgres createdb </w:t>
-      </w:r>
-      <w:r>
-        <w:rPr>
-          <w:b w:val="false"/>
-          <w:bCs w:val="false"/>
-        </w:rPr>
-        <w:t>dbname → create database</w:t>
+        <w:t>sudo -u postgres createdb dbname → create database</w:t>
       </w:r>
     </w:p>
     <w:p>
@@ -4094,13 +4080,913 @@
         <w:pStyle w:val="Normal"/>
         <w:spacing w:before="0" w:after="160"/>
         <w:rPr>
-          <w:b w:val="false"/>
-          <w:b w:val="false"/>
-          <w:bCs w:val="false"/>
-        </w:rPr>
-      </w:pPr>
-      <w:r>
-        <w:rPr/>
+          <w:b/>
+          <w:b/>
+          <w:bCs/>
+          <w:sz w:val="56"/>
+          <w:szCs w:val="56"/>
+        </w:rPr>
+      </w:pPr>
+      <w:r>
+        <w:rPr>
+          <w:b/>
+          <w:bCs/>
+          <w:sz w:val="56"/>
+          <w:szCs w:val="56"/>
+        </w:rPr>
+      </w:r>
+    </w:p>
+    <w:p>
+      <w:pPr>
+        <w:pStyle w:val="Normal"/>
+        <w:spacing w:before="0" w:after="160"/>
+        <w:rPr>
+          <w:b/>
+          <w:b/>
+          <w:bCs/>
+          <w:sz w:val="56"/>
+          <w:szCs w:val="56"/>
+        </w:rPr>
+      </w:pPr>
+      <w:r>
+        <w:rPr>
+          <w:b/>
+          <w:bCs/>
+          <w:sz w:val="56"/>
+          <w:szCs w:val="56"/>
+        </w:rPr>
+      </w:r>
+    </w:p>
+    <w:p>
+      <w:pPr>
+        <w:pStyle w:val="Normal"/>
+        <w:spacing w:before="0" w:after="160"/>
+        <w:rPr>
+          <w:b/>
+          <w:b/>
+          <w:bCs/>
+          <w:sz w:val="56"/>
+          <w:szCs w:val="56"/>
+        </w:rPr>
+      </w:pPr>
+      <w:r>
+        <w:rPr>
+          <w:b/>
+          <w:bCs/>
+          <w:sz w:val="56"/>
+          <w:szCs w:val="56"/>
+        </w:rPr>
+        <w:t>WORKING WITH FORMS</w:t>
+      </w:r>
+    </w:p>
+    <w:p>
+      <w:pPr>
+        <w:pStyle w:val="Normal"/>
+        <w:spacing w:before="0" w:after="160"/>
+        <w:rPr>
+          <w:rFonts w:ascii="Calibri" w:hAnsi="Calibri" w:eastAsia="Calibri" w:cs="" w:asciiTheme="minorHAnsi" w:cstheme="minorBidi" w:eastAsiaTheme="minorHAnsi" w:hAnsiTheme="minorHAnsi"/>
+          <w:b w:val="false"/>
+          <w:b w:val="false"/>
+          <w:bCs w:val="false"/>
+          <w:color w:val="auto"/>
+          <w:kern w:val="0"/>
+          <w:sz w:val="22"/>
+          <w:szCs w:val="22"/>
+          <w:lang w:val="en-US" w:eastAsia="en-US" w:bidi="ar-SA"/>
+        </w:rPr>
+      </w:pPr>
+      <w:r>
+        <w:rPr>
+          <w:rFonts w:eastAsia="Calibri" w:cs="" w:cstheme="minorBidi" w:eastAsiaTheme="minorHAnsi"/>
+          <w:b w:val="false"/>
+          <w:bCs w:val="false"/>
+          <w:color w:val="auto"/>
+          <w:kern w:val="0"/>
+          <w:sz w:val="22"/>
+          <w:szCs w:val="22"/>
+          <w:lang w:val="en-US" w:eastAsia="en-US" w:bidi="ar-SA"/>
+        </w:rPr>
+        <w:t>Adfgsdfg</w:t>
+      </w:r>
+    </w:p>
+    <w:p>
+      <w:pPr>
+        <w:pStyle w:val="Normal"/>
+        <w:spacing w:before="0" w:after="160"/>
+        <w:rPr>
+          <w:rFonts w:ascii="Calibri" w:hAnsi="Calibri" w:eastAsia="Calibri" w:cs="" w:asciiTheme="minorHAnsi" w:cstheme="minorBidi" w:eastAsiaTheme="minorHAnsi" w:hAnsiTheme="minorHAnsi"/>
+          <w:b w:val="false"/>
+          <w:b w:val="false"/>
+          <w:bCs w:val="false"/>
+          <w:color w:val="auto"/>
+          <w:kern w:val="0"/>
+          <w:sz w:val="22"/>
+          <w:szCs w:val="22"/>
+          <w:lang w:val="en-US" w:eastAsia="en-US" w:bidi="ar-SA"/>
+        </w:rPr>
+      </w:pPr>
+      <w:r>
+        <w:rPr>
+          <w:rFonts w:eastAsia="Calibri" w:cs="" w:cstheme="minorBidi" w:eastAsiaTheme="minorHAnsi"/>
+          <w:b w:val="false"/>
+          <w:bCs w:val="false"/>
+          <w:color w:val="auto"/>
+          <w:kern w:val="0"/>
+          <w:sz w:val="22"/>
+          <w:szCs w:val="22"/>
+          <w:lang w:val="en-US" w:eastAsia="en-US" w:bidi="ar-SA"/>
+        </w:rPr>
+        <w:t>- choose the folder where the project will be</w:t>
+      </w:r>
+    </w:p>
+    <w:p>
+      <w:pPr>
+        <w:pStyle w:val="Normal"/>
+        <w:spacing w:before="0" w:after="160"/>
+        <w:rPr>
+          <w:rFonts w:ascii="Calibri" w:hAnsi="Calibri" w:eastAsia="Calibri" w:cs="" w:asciiTheme="minorHAnsi" w:cstheme="minorBidi" w:eastAsiaTheme="minorHAnsi" w:hAnsiTheme="minorHAnsi"/>
+          <w:b w:val="false"/>
+          <w:b w:val="false"/>
+          <w:bCs w:val="false"/>
+          <w:color w:val="auto"/>
+          <w:kern w:val="0"/>
+          <w:sz w:val="22"/>
+          <w:szCs w:val="22"/>
+          <w:lang w:val="en-US" w:eastAsia="en-US" w:bidi="ar-SA"/>
+        </w:rPr>
+      </w:pPr>
+      <w:r>
+        <w:rPr>
+          <w:rFonts w:eastAsia="Calibri" w:cs="" w:cstheme="minorBidi" w:eastAsiaTheme="minorHAnsi"/>
+          <w:b w:val="false"/>
+          <w:bCs w:val="false"/>
+          <w:color w:val="auto"/>
+          <w:kern w:val="0"/>
+          <w:sz w:val="22"/>
+          <w:szCs w:val="22"/>
+          <w:lang w:val="en-US" w:eastAsia="en-US" w:bidi="ar-SA"/>
+        </w:rPr>
+        <w:t>- install virtual environment (if not installed)</w:t>
+      </w:r>
+    </w:p>
+    <w:p>
+      <w:pPr>
+        <w:pStyle w:val="Normal"/>
+        <w:spacing w:before="0" w:after="160"/>
+        <w:rPr>
+          <w:rFonts w:ascii="Calibri" w:hAnsi="Calibri" w:eastAsia="Calibri" w:cs="" w:asciiTheme="minorHAnsi" w:cstheme="minorBidi" w:eastAsiaTheme="minorHAnsi" w:hAnsiTheme="minorHAnsi"/>
+          <w:b w:val="false"/>
+          <w:b w:val="false"/>
+          <w:bCs w:val="false"/>
+          <w:color w:val="auto"/>
+          <w:kern w:val="0"/>
+          <w:sz w:val="22"/>
+          <w:szCs w:val="22"/>
+          <w:lang w:val="en-US" w:eastAsia="en-US" w:bidi="ar-SA"/>
+        </w:rPr>
+      </w:pPr>
+      <w:r>
+        <w:rPr>
+          <w:rFonts w:eastAsia="Calibri" w:cs="" w:cstheme="minorBidi" w:eastAsiaTheme="minorHAnsi"/>
+          <w:b w:val="false"/>
+          <w:bCs w:val="false"/>
+          <w:color w:val="auto"/>
+          <w:kern w:val="0"/>
+          <w:sz w:val="22"/>
+          <w:szCs w:val="22"/>
+          <w:lang w:val="en-US" w:eastAsia="en-US" w:bidi="ar-SA"/>
+        </w:rPr>
+        <w:tab/>
+        <w:t>- pip3 install virtualenv</w:t>
+      </w:r>
+    </w:p>
+    <w:p>
+      <w:pPr>
+        <w:pStyle w:val="Normal"/>
+        <w:spacing w:before="0" w:after="160"/>
+        <w:rPr>
+          <w:rFonts w:ascii="Calibri" w:hAnsi="Calibri" w:eastAsia="Calibri" w:cs="" w:asciiTheme="minorHAnsi" w:cstheme="minorBidi" w:eastAsiaTheme="minorHAnsi" w:hAnsiTheme="minorHAnsi"/>
+          <w:b w:val="false"/>
+          <w:b w:val="false"/>
+          <w:bCs w:val="false"/>
+          <w:color w:val="auto"/>
+          <w:kern w:val="0"/>
+          <w:sz w:val="22"/>
+          <w:szCs w:val="22"/>
+          <w:lang w:val="en-US" w:eastAsia="en-US" w:bidi="ar-SA"/>
+        </w:rPr>
+      </w:pPr>
+      <w:r>
+        <w:rPr>
+          <w:rFonts w:eastAsia="Calibri" w:cs="" w:cstheme="minorBidi" w:eastAsiaTheme="minorHAnsi"/>
+          <w:b w:val="false"/>
+          <w:bCs w:val="false"/>
+          <w:color w:val="auto"/>
+          <w:kern w:val="0"/>
+          <w:sz w:val="22"/>
+          <w:szCs w:val="22"/>
+          <w:lang w:val="en-US" w:eastAsia="en-US" w:bidi="ar-SA"/>
+        </w:rPr>
+        <w:t>- create virtual environment for the project</w:t>
+      </w:r>
+    </w:p>
+    <w:p>
+      <w:pPr>
+        <w:pStyle w:val="Normal"/>
+        <w:spacing w:before="0" w:after="160"/>
+        <w:rPr>
+          <w:rFonts w:ascii="Calibri" w:hAnsi="Calibri" w:eastAsia="Calibri" w:cs="" w:asciiTheme="minorHAnsi" w:cstheme="minorBidi" w:eastAsiaTheme="minorHAnsi" w:hAnsiTheme="minorHAnsi"/>
+          <w:b w:val="false"/>
+          <w:b w:val="false"/>
+          <w:bCs w:val="false"/>
+          <w:color w:val="auto"/>
+          <w:kern w:val="0"/>
+          <w:sz w:val="22"/>
+          <w:szCs w:val="22"/>
+          <w:lang w:val="en-US" w:eastAsia="en-US" w:bidi="ar-SA"/>
+        </w:rPr>
+      </w:pPr>
+      <w:r>
+        <w:rPr>
+          <w:rFonts w:eastAsia="Calibri" w:cs="" w:cstheme="minorBidi" w:eastAsiaTheme="minorHAnsi"/>
+          <w:b w:val="false"/>
+          <w:bCs w:val="false"/>
+          <w:color w:val="auto"/>
+          <w:kern w:val="0"/>
+          <w:sz w:val="22"/>
+          <w:szCs w:val="22"/>
+          <w:lang w:val="en-US" w:eastAsia="en-US" w:bidi="ar-SA"/>
+        </w:rPr>
+        <w:tab/>
+        <w:t>- virtualenv venv</w:t>
+      </w:r>
+    </w:p>
+    <w:p>
+      <w:pPr>
+        <w:pStyle w:val="Normal"/>
+        <w:spacing w:before="0" w:after="160"/>
+        <w:rPr>
+          <w:rFonts w:ascii="Calibri" w:hAnsi="Calibri" w:eastAsia="Calibri" w:cs="" w:asciiTheme="minorHAnsi" w:cstheme="minorBidi" w:eastAsiaTheme="minorHAnsi" w:hAnsiTheme="minorHAnsi"/>
+          <w:b w:val="false"/>
+          <w:b w:val="false"/>
+          <w:bCs w:val="false"/>
+          <w:color w:val="auto"/>
+          <w:kern w:val="0"/>
+          <w:sz w:val="22"/>
+          <w:szCs w:val="22"/>
+          <w:lang w:val="en-US" w:eastAsia="en-US" w:bidi="ar-SA"/>
+        </w:rPr>
+      </w:pPr>
+      <w:r>
+        <w:rPr>
+          <w:rFonts w:eastAsia="Calibri" w:cs="" w:cstheme="minorBidi" w:eastAsiaTheme="minorHAnsi"/>
+          <w:b w:val="false"/>
+          <w:bCs w:val="false"/>
+          <w:color w:val="auto"/>
+          <w:kern w:val="0"/>
+          <w:sz w:val="22"/>
+          <w:szCs w:val="22"/>
+          <w:lang w:val="en-US" w:eastAsia="en-US" w:bidi="ar-SA"/>
+        </w:rPr>
+        <w:t>- activate virtual environment</w:t>
+      </w:r>
+    </w:p>
+    <w:p>
+      <w:pPr>
+        <w:pStyle w:val="Normal"/>
+        <w:spacing w:before="0" w:after="160"/>
+        <w:rPr>
+          <w:rFonts w:ascii="Calibri" w:hAnsi="Calibri" w:eastAsia="Calibri" w:cs="" w:asciiTheme="minorHAnsi" w:cstheme="minorBidi" w:eastAsiaTheme="minorHAnsi" w:hAnsiTheme="minorHAnsi"/>
+          <w:b w:val="false"/>
+          <w:b w:val="false"/>
+          <w:bCs w:val="false"/>
+          <w:color w:val="auto"/>
+          <w:kern w:val="0"/>
+          <w:sz w:val="22"/>
+          <w:szCs w:val="22"/>
+          <w:lang w:val="en-US" w:eastAsia="en-US" w:bidi="ar-SA"/>
+        </w:rPr>
+      </w:pPr>
+      <w:r>
+        <w:rPr>
+          <w:rFonts w:eastAsia="Calibri" w:cs="" w:cstheme="minorBidi" w:eastAsiaTheme="minorHAnsi"/>
+          <w:b w:val="false"/>
+          <w:bCs w:val="false"/>
+          <w:color w:val="auto"/>
+          <w:kern w:val="0"/>
+          <w:sz w:val="22"/>
+          <w:szCs w:val="22"/>
+          <w:lang w:val="en-US" w:eastAsia="en-US" w:bidi="ar-SA"/>
+        </w:rPr>
+        <w:tab/>
+        <w:t>- source venv/bin/activate</w:t>
+      </w:r>
+    </w:p>
+    <w:p>
+      <w:pPr>
+        <w:pStyle w:val="Normal"/>
+        <w:spacing w:before="0" w:after="160"/>
+        <w:rPr>
+          <w:rFonts w:ascii="Calibri" w:hAnsi="Calibri" w:eastAsia="Calibri" w:cs="" w:asciiTheme="minorHAnsi" w:cstheme="minorBidi" w:eastAsiaTheme="minorHAnsi" w:hAnsiTheme="minorHAnsi"/>
+          <w:b w:val="false"/>
+          <w:b w:val="false"/>
+          <w:bCs w:val="false"/>
+          <w:color w:val="auto"/>
+          <w:kern w:val="0"/>
+          <w:sz w:val="22"/>
+          <w:szCs w:val="22"/>
+          <w:lang w:val="en-US" w:eastAsia="en-US" w:bidi="ar-SA"/>
+        </w:rPr>
+      </w:pPr>
+      <w:r>
+        <w:rPr>
+          <w:rFonts w:eastAsia="Calibri" w:cs="" w:cstheme="minorBidi" w:eastAsiaTheme="minorHAnsi"/>
+          <w:b w:val="false"/>
+          <w:bCs w:val="false"/>
+          <w:color w:val="auto"/>
+          <w:kern w:val="0"/>
+          <w:sz w:val="22"/>
+          <w:szCs w:val="22"/>
+          <w:lang w:val="en-US" w:eastAsia="en-US" w:bidi="ar-SA"/>
+        </w:rPr>
+        <w:t>- verify django is installed</w:t>
+      </w:r>
+    </w:p>
+    <w:p>
+      <w:pPr>
+        <w:pStyle w:val="Normal"/>
+        <w:spacing w:before="0" w:after="160"/>
+        <w:rPr>
+          <w:rFonts w:ascii="Calibri" w:hAnsi="Calibri" w:eastAsia="Calibri" w:cs="" w:asciiTheme="minorHAnsi" w:cstheme="minorBidi" w:eastAsiaTheme="minorHAnsi" w:hAnsiTheme="minorHAnsi"/>
+          <w:b w:val="false"/>
+          <w:b w:val="false"/>
+          <w:bCs w:val="false"/>
+          <w:color w:val="auto"/>
+          <w:kern w:val="0"/>
+          <w:sz w:val="22"/>
+          <w:szCs w:val="22"/>
+          <w:lang w:val="en-US" w:eastAsia="en-US" w:bidi="ar-SA"/>
+        </w:rPr>
+      </w:pPr>
+      <w:r>
+        <w:rPr>
+          <w:rFonts w:eastAsia="Calibri" w:cs="" w:cstheme="minorBidi" w:eastAsiaTheme="minorHAnsi"/>
+          <w:b w:val="false"/>
+          <w:bCs w:val="false"/>
+          <w:color w:val="auto"/>
+          <w:kern w:val="0"/>
+          <w:sz w:val="22"/>
+          <w:szCs w:val="22"/>
+          <w:lang w:val="en-US" w:eastAsia="en-US" w:bidi="ar-SA"/>
+        </w:rPr>
+        <w:tab/>
+        <w:t>- pip install django</w:t>
+      </w:r>
+    </w:p>
+    <w:p>
+      <w:pPr>
+        <w:pStyle w:val="Normal"/>
+        <w:spacing w:before="0" w:after="160"/>
+        <w:rPr>
+          <w:rFonts w:ascii="Calibri" w:hAnsi="Calibri" w:eastAsia="Calibri" w:cs="" w:asciiTheme="minorHAnsi" w:cstheme="minorBidi" w:eastAsiaTheme="minorHAnsi" w:hAnsiTheme="minorHAnsi"/>
+          <w:b w:val="false"/>
+          <w:b w:val="false"/>
+          <w:bCs w:val="false"/>
+          <w:color w:val="auto"/>
+          <w:kern w:val="0"/>
+          <w:sz w:val="22"/>
+          <w:szCs w:val="22"/>
+          <w:lang w:val="en-US" w:eastAsia="en-US" w:bidi="ar-SA"/>
+        </w:rPr>
+      </w:pPr>
+      <w:r>
+        <w:rPr>
+          <w:rFonts w:eastAsia="Calibri" w:cs="" w:cstheme="minorBidi" w:eastAsiaTheme="minorHAnsi"/>
+          <w:b w:val="false"/>
+          <w:bCs w:val="false"/>
+          <w:color w:val="auto"/>
+          <w:kern w:val="0"/>
+          <w:sz w:val="22"/>
+          <w:szCs w:val="22"/>
+          <w:lang w:val="en-US" w:eastAsia="en-US" w:bidi="ar-SA"/>
+        </w:rPr>
+        <w:t>- start projects</w:t>
+      </w:r>
+    </w:p>
+    <w:p>
+      <w:pPr>
+        <w:pStyle w:val="Normal"/>
+        <w:spacing w:before="0" w:after="160"/>
+        <w:rPr>
+          <w:rFonts w:ascii="Calibri" w:hAnsi="Calibri" w:eastAsia="Calibri" w:cs="" w:asciiTheme="minorHAnsi" w:cstheme="minorBidi" w:eastAsiaTheme="minorHAnsi" w:hAnsiTheme="minorHAnsi"/>
+          <w:b w:val="false"/>
+          <w:b w:val="false"/>
+          <w:bCs w:val="false"/>
+          <w:color w:val="auto"/>
+          <w:kern w:val="0"/>
+          <w:sz w:val="22"/>
+          <w:szCs w:val="22"/>
+          <w:lang w:val="en-US" w:eastAsia="en-US" w:bidi="ar-SA"/>
+        </w:rPr>
+      </w:pPr>
+      <w:r>
+        <w:rPr>
+          <w:rFonts w:eastAsia="Calibri" w:cs="" w:cstheme="minorBidi" w:eastAsiaTheme="minorHAnsi"/>
+          <w:b w:val="false"/>
+          <w:bCs w:val="false"/>
+          <w:color w:val="auto"/>
+          <w:kern w:val="0"/>
+          <w:sz w:val="22"/>
+          <w:szCs w:val="22"/>
+          <w:lang w:val="en-US" w:eastAsia="en-US" w:bidi="ar-SA"/>
+        </w:rPr>
+        <w:tab/>
+        <w:t>- django-admin startproject project-name</w:t>
+      </w:r>
+    </w:p>
+    <w:p>
+      <w:pPr>
+        <w:pStyle w:val="Normal"/>
+        <w:spacing w:before="0" w:after="160"/>
+        <w:rPr>
+          <w:rFonts w:ascii="Calibri" w:hAnsi="Calibri" w:eastAsia="Calibri" w:cs="" w:asciiTheme="minorHAnsi" w:cstheme="minorBidi" w:eastAsiaTheme="minorHAnsi" w:hAnsiTheme="minorHAnsi"/>
+          <w:b w:val="false"/>
+          <w:b w:val="false"/>
+          <w:bCs w:val="false"/>
+          <w:color w:val="auto"/>
+          <w:kern w:val="0"/>
+          <w:sz w:val="22"/>
+          <w:szCs w:val="22"/>
+          <w:lang w:val="en-US" w:eastAsia="en-US" w:bidi="ar-SA"/>
+        </w:rPr>
+      </w:pPr>
+      <w:r>
+        <w:rPr>
+          <w:rFonts w:eastAsia="Calibri" w:cs="" w:cstheme="minorBidi" w:eastAsiaTheme="minorHAnsi"/>
+          <w:b w:val="false"/>
+          <w:bCs w:val="false"/>
+          <w:color w:val="auto"/>
+          <w:kern w:val="0"/>
+          <w:sz w:val="22"/>
+          <w:szCs w:val="22"/>
+          <w:lang w:val="en-US" w:eastAsia="en-US" w:bidi="ar-SA"/>
+        </w:rPr>
+        <w:t>- move to the project folder</w:t>
+      </w:r>
+    </w:p>
+    <w:p>
+      <w:pPr>
+        <w:pStyle w:val="Normal"/>
+        <w:spacing w:before="0" w:after="160"/>
+        <w:rPr>
+          <w:rFonts w:ascii="Calibri" w:hAnsi="Calibri" w:eastAsia="Calibri" w:cs="" w:asciiTheme="minorHAnsi" w:cstheme="minorBidi" w:eastAsiaTheme="minorHAnsi" w:hAnsiTheme="minorHAnsi"/>
+          <w:b w:val="false"/>
+          <w:b w:val="false"/>
+          <w:bCs w:val="false"/>
+          <w:color w:val="auto"/>
+          <w:kern w:val="0"/>
+          <w:sz w:val="22"/>
+          <w:szCs w:val="22"/>
+          <w:lang w:val="en-US" w:eastAsia="en-US" w:bidi="ar-SA"/>
+        </w:rPr>
+      </w:pPr>
+      <w:r>
+        <w:rPr>
+          <w:rFonts w:eastAsia="Calibri" w:cs="" w:cstheme="minorBidi" w:eastAsiaTheme="minorHAnsi"/>
+          <w:b w:val="false"/>
+          <w:bCs w:val="false"/>
+          <w:color w:val="auto"/>
+          <w:kern w:val="0"/>
+          <w:sz w:val="22"/>
+          <w:szCs w:val="22"/>
+          <w:lang w:val="en-US" w:eastAsia="en-US" w:bidi="ar-SA"/>
+        </w:rPr>
+        <w:t>-test if project is working</w:t>
+      </w:r>
+    </w:p>
+    <w:p>
+      <w:pPr>
+        <w:pStyle w:val="Normal"/>
+        <w:spacing w:before="0" w:after="160"/>
+        <w:rPr>
+          <w:rFonts w:ascii="Calibri" w:hAnsi="Calibri" w:eastAsia="Calibri" w:cs="" w:asciiTheme="minorHAnsi" w:cstheme="minorBidi" w:eastAsiaTheme="minorHAnsi" w:hAnsiTheme="minorHAnsi"/>
+          <w:b w:val="false"/>
+          <w:b w:val="false"/>
+          <w:bCs w:val="false"/>
+          <w:color w:val="auto"/>
+          <w:kern w:val="0"/>
+          <w:sz w:val="22"/>
+          <w:szCs w:val="22"/>
+          <w:lang w:val="en-US" w:eastAsia="en-US" w:bidi="ar-SA"/>
+        </w:rPr>
+      </w:pPr>
+      <w:r>
+        <w:rPr>
+          <w:rFonts w:eastAsia="Calibri" w:cs="" w:cstheme="minorBidi" w:eastAsiaTheme="minorHAnsi"/>
+          <w:b w:val="false"/>
+          <w:bCs w:val="false"/>
+          <w:color w:val="auto"/>
+          <w:kern w:val="0"/>
+          <w:sz w:val="22"/>
+          <w:szCs w:val="22"/>
+          <w:lang w:val="en-US" w:eastAsia="en-US" w:bidi="ar-SA"/>
+        </w:rPr>
+        <w:tab/>
+        <w:t>- python manage.py runserver</w:t>
+      </w:r>
+    </w:p>
+    <w:p>
+      <w:pPr>
+        <w:pStyle w:val="Normal"/>
+        <w:spacing w:before="0" w:after="160"/>
+        <w:rPr>
+          <w:rFonts w:ascii="Calibri" w:hAnsi="Calibri" w:eastAsia="Calibri" w:cs="" w:asciiTheme="minorHAnsi" w:cstheme="minorBidi" w:eastAsiaTheme="minorHAnsi" w:hAnsiTheme="minorHAnsi"/>
+          <w:b w:val="false"/>
+          <w:b w:val="false"/>
+          <w:bCs w:val="false"/>
+          <w:color w:val="auto"/>
+          <w:kern w:val="0"/>
+          <w:sz w:val="22"/>
+          <w:szCs w:val="22"/>
+          <w:lang w:val="en-US" w:eastAsia="en-US" w:bidi="ar-SA"/>
+        </w:rPr>
+      </w:pPr>
+      <w:r>
+        <w:rPr>
+          <w:rFonts w:eastAsia="Calibri" w:cs="" w:cstheme="minorBidi" w:eastAsiaTheme="minorHAnsi"/>
+          <w:b w:val="false"/>
+          <w:bCs w:val="false"/>
+          <w:color w:val="auto"/>
+          <w:kern w:val="0"/>
+          <w:sz w:val="22"/>
+          <w:szCs w:val="22"/>
+          <w:lang w:val="en-US" w:eastAsia="en-US" w:bidi="ar-SA"/>
+        </w:rPr>
+        <w:t>-add the app we want to work with</w:t>
+      </w:r>
+    </w:p>
+    <w:p>
+      <w:pPr>
+        <w:pStyle w:val="Normal"/>
+        <w:spacing w:before="0" w:after="160"/>
+        <w:rPr>
+          <w:rFonts w:ascii="Calibri" w:hAnsi="Calibri" w:eastAsia="Calibri" w:cs="" w:asciiTheme="minorHAnsi" w:cstheme="minorBidi" w:eastAsiaTheme="minorHAnsi" w:hAnsiTheme="minorHAnsi"/>
+          <w:b w:val="false"/>
+          <w:b w:val="false"/>
+          <w:bCs w:val="false"/>
+          <w:color w:val="auto"/>
+          <w:kern w:val="0"/>
+          <w:sz w:val="22"/>
+          <w:szCs w:val="22"/>
+          <w:lang w:val="en-US" w:eastAsia="en-US" w:bidi="ar-SA"/>
+        </w:rPr>
+      </w:pPr>
+      <w:r>
+        <w:rPr>
+          <w:rFonts w:eastAsia="Calibri" w:cs="" w:cstheme="minorBidi" w:eastAsiaTheme="minorHAnsi"/>
+          <w:b w:val="false"/>
+          <w:bCs w:val="false"/>
+          <w:color w:val="auto"/>
+          <w:kern w:val="0"/>
+          <w:sz w:val="22"/>
+          <w:szCs w:val="22"/>
+          <w:lang w:val="en-US" w:eastAsia="en-US" w:bidi="ar-SA"/>
+        </w:rPr>
+        <w:tab/>
+        <w:t>- django-admin startapp app-name</w:t>
+      </w:r>
+    </w:p>
+    <w:p>
+      <w:pPr>
+        <w:pStyle w:val="Normal"/>
+        <w:spacing w:before="0" w:after="160"/>
+        <w:rPr>
+          <w:rFonts w:ascii="Calibri" w:hAnsi="Calibri" w:eastAsia="Calibri" w:cs="" w:asciiTheme="minorHAnsi" w:cstheme="minorBidi" w:eastAsiaTheme="minorHAnsi" w:hAnsiTheme="minorHAnsi"/>
+          <w:b w:val="false"/>
+          <w:b w:val="false"/>
+          <w:bCs w:val="false"/>
+          <w:color w:val="auto"/>
+          <w:kern w:val="0"/>
+          <w:sz w:val="22"/>
+          <w:szCs w:val="22"/>
+          <w:lang w:val="en-US" w:eastAsia="en-US" w:bidi="ar-SA"/>
+        </w:rPr>
+      </w:pPr>
+      <w:r>
+        <w:rPr>
+          <w:rFonts w:eastAsia="Calibri" w:cs="" w:cstheme="minorBidi" w:eastAsiaTheme="minorHAnsi"/>
+          <w:b w:val="false"/>
+          <w:bCs w:val="false"/>
+          <w:color w:val="auto"/>
+          <w:kern w:val="0"/>
+          <w:sz w:val="22"/>
+          <w:szCs w:val="22"/>
+          <w:lang w:val="en-US" w:eastAsia="en-US" w:bidi="ar-SA"/>
+        </w:rPr>
+        <w:t>- go the project folder/urls.py</w:t>
+      </w:r>
+    </w:p>
+    <w:p>
+      <w:pPr>
+        <w:pStyle w:val="Normal"/>
+        <w:spacing w:before="0" w:after="160"/>
+        <w:rPr>
+          <w:rFonts w:ascii="Calibri" w:hAnsi="Calibri" w:eastAsia="Calibri" w:cs="" w:asciiTheme="minorHAnsi" w:cstheme="minorBidi" w:eastAsiaTheme="minorHAnsi" w:hAnsiTheme="minorHAnsi"/>
+          <w:b w:val="false"/>
+          <w:b w:val="false"/>
+          <w:bCs w:val="false"/>
+          <w:color w:val="auto"/>
+          <w:kern w:val="0"/>
+          <w:sz w:val="22"/>
+          <w:szCs w:val="22"/>
+          <w:lang w:val="en-US" w:eastAsia="en-US" w:bidi="ar-SA"/>
+        </w:rPr>
+      </w:pPr>
+      <w:r>
+        <w:rPr>
+          <w:rFonts w:eastAsia="Calibri" w:cs="" w:cstheme="minorBidi" w:eastAsiaTheme="minorHAnsi"/>
+          <w:b w:val="false"/>
+          <w:bCs w:val="false"/>
+          <w:color w:val="auto"/>
+          <w:kern w:val="0"/>
+          <w:sz w:val="22"/>
+          <w:szCs w:val="22"/>
+          <w:lang w:val="en-US" w:eastAsia="en-US" w:bidi="ar-SA"/>
+        </w:rPr>
+        <w:tab/>
+        <w:t>- from app-folder-name import views</w:t>
+      </w:r>
+    </w:p>
+    <w:p>
+      <w:pPr>
+        <w:pStyle w:val="Normal"/>
+        <w:spacing w:before="0" w:after="160"/>
+        <w:rPr>
+          <w:rFonts w:ascii="Calibri" w:hAnsi="Calibri" w:eastAsia="Calibri" w:cs="" w:asciiTheme="minorHAnsi" w:cstheme="minorBidi" w:eastAsiaTheme="minorHAnsi" w:hAnsiTheme="minorHAnsi"/>
+          <w:b w:val="false"/>
+          <w:b w:val="false"/>
+          <w:bCs w:val="false"/>
+          <w:color w:val="auto"/>
+          <w:kern w:val="0"/>
+          <w:sz w:val="22"/>
+          <w:szCs w:val="22"/>
+          <w:lang w:val="en-US" w:eastAsia="en-US" w:bidi="ar-SA"/>
+        </w:rPr>
+      </w:pPr>
+      <w:r>
+        <w:rPr>
+          <w:rFonts w:eastAsia="Calibri" w:cs="" w:cstheme="minorBidi" w:eastAsiaTheme="minorHAnsi"/>
+          <w:b w:val="false"/>
+          <w:bCs w:val="false"/>
+          <w:color w:val="auto"/>
+          <w:kern w:val="0"/>
+          <w:sz w:val="22"/>
+          <w:szCs w:val="22"/>
+          <w:lang w:val="en-US" w:eastAsia="en-US" w:bidi="ar-SA"/>
+        </w:rPr>
+        <w:tab/>
+        <w:t>- from pizza import views</w:t>
+      </w:r>
+    </w:p>
+    <w:p>
+      <w:pPr>
+        <w:pStyle w:val="Normal"/>
+        <w:spacing w:before="0" w:after="160"/>
+        <w:rPr>
+          <w:rFonts w:ascii="Calibri" w:hAnsi="Calibri" w:eastAsia="Calibri" w:cs="" w:asciiTheme="minorHAnsi" w:cstheme="minorBidi" w:eastAsiaTheme="minorHAnsi" w:hAnsiTheme="minorHAnsi"/>
+          <w:b w:val="false"/>
+          <w:b w:val="false"/>
+          <w:bCs w:val="false"/>
+          <w:color w:val="auto"/>
+          <w:kern w:val="0"/>
+          <w:sz w:val="22"/>
+          <w:szCs w:val="22"/>
+          <w:lang w:val="en-US" w:eastAsia="en-US" w:bidi="ar-SA"/>
+        </w:rPr>
+      </w:pPr>
+      <w:r>
+        <w:rPr>
+          <w:rFonts w:eastAsia="Calibri" w:cs="" w:cstheme="minorBidi" w:eastAsiaTheme="minorHAnsi"/>
+          <w:b w:val="false"/>
+          <w:bCs w:val="false"/>
+          <w:color w:val="auto"/>
+          <w:kern w:val="0"/>
+          <w:sz w:val="22"/>
+          <w:szCs w:val="22"/>
+          <w:lang w:val="en-US" w:eastAsia="en-US" w:bidi="ar-SA"/>
+        </w:rPr>
+        <w:t>- go the project folder/settings.py</w:t>
+      </w:r>
+    </w:p>
+    <w:p>
+      <w:pPr>
+        <w:pStyle w:val="Normal"/>
+        <w:spacing w:before="0" w:after="160"/>
+        <w:rPr/>
+      </w:pPr>
+      <w:r>
+        <w:rPr>
+          <w:rFonts w:eastAsia="Calibri" w:cs="" w:cstheme="minorBidi" w:eastAsiaTheme="minorHAnsi"/>
+          <w:b w:val="false"/>
+          <w:bCs w:val="false"/>
+          <w:color w:val="auto"/>
+          <w:kern w:val="0"/>
+          <w:sz w:val="22"/>
+          <w:szCs w:val="22"/>
+          <w:lang w:val="en-US" w:eastAsia="en-US" w:bidi="ar-SA"/>
+        </w:rPr>
+        <w:tab/>
+        <w:t>- INSTALLED_APPS = [</w:t>
+      </w:r>
+    </w:p>
+    <w:p>
+      <w:pPr>
+        <w:pStyle w:val="Normal"/>
+        <w:spacing w:before="0" w:after="160"/>
+        <w:rPr/>
+      </w:pPr>
+      <w:r>
+        <w:rPr>
+          <w:rFonts w:eastAsia="Calibri" w:cs="" w:cstheme="minorBidi" w:eastAsiaTheme="minorHAnsi"/>
+          <w:b w:val="false"/>
+          <w:bCs w:val="false"/>
+          <w:color w:val="auto"/>
+          <w:kern w:val="0"/>
+          <w:sz w:val="22"/>
+          <w:szCs w:val="22"/>
+          <w:lang w:val="en-US" w:eastAsia="en-US" w:bidi="ar-SA"/>
+        </w:rPr>
+        <w:tab/>
+        <w:tab/>
+        <w:t>‘app-name’,]</w:t>
+      </w:r>
+    </w:p>
+    <w:p>
+      <w:pPr>
+        <w:pStyle w:val="Normal"/>
+        <w:spacing w:before="0" w:after="160"/>
+        <w:rPr/>
+      </w:pPr>
+      <w:r>
+        <w:rPr>
+          <w:rFonts w:eastAsia="Calibri" w:cs="" w:cstheme="minorBidi" w:eastAsiaTheme="minorHAnsi"/>
+          <w:b w:val="false"/>
+          <w:bCs w:val="false"/>
+          <w:color w:val="auto"/>
+          <w:kern w:val="0"/>
+          <w:sz w:val="22"/>
+          <w:szCs w:val="22"/>
+          <w:lang w:val="en-US" w:eastAsia="en-US" w:bidi="ar-SA"/>
+        </w:rPr>
+        <w:tab/>
+        <w:tab/>
+        <w:t>- add the name of the app</w:t>
+      </w:r>
+    </w:p>
+    <w:p>
+      <w:pPr>
+        <w:pStyle w:val="Normal"/>
+        <w:spacing w:before="0" w:after="160"/>
+        <w:rPr/>
+      </w:pPr>
+      <w:r>
+        <w:rPr>
+          <w:rFonts w:eastAsia="Calibri" w:cs="" w:cstheme="minorBidi" w:eastAsiaTheme="minorHAnsi"/>
+          <w:b w:val="false"/>
+          <w:bCs w:val="false"/>
+          <w:color w:val="auto"/>
+          <w:kern w:val="0"/>
+          <w:sz w:val="22"/>
+          <w:szCs w:val="22"/>
+          <w:lang w:val="en-US" w:eastAsia="en-US" w:bidi="ar-SA"/>
+        </w:rPr>
+        <w:t>- go to the app-folder/views.py</w:t>
+      </w:r>
+    </w:p>
+    <w:p>
+      <w:pPr>
+        <w:pStyle w:val="Normal"/>
+        <w:spacing w:before="0" w:after="160"/>
+        <w:rPr/>
+      </w:pPr>
+      <w:r>
+        <w:rPr>
+          <w:rFonts w:eastAsia="Calibri" w:cs="" w:cstheme="minorBidi" w:eastAsiaTheme="minorHAnsi"/>
+          <w:b w:val="false"/>
+          <w:bCs w:val="false"/>
+          <w:color w:val="auto"/>
+          <w:kern w:val="0"/>
+          <w:sz w:val="22"/>
+          <w:szCs w:val="22"/>
+          <w:lang w:val="en-US" w:eastAsia="en-US" w:bidi="ar-SA"/>
+        </w:rPr>
+        <w:tab/>
+        <w:t>- add necessary views for the app (functions)</w:t>
+      </w:r>
+    </w:p>
+    <w:p>
+      <w:pPr>
+        <w:pStyle w:val="Normal"/>
+        <w:spacing w:before="0" w:after="160"/>
+        <w:rPr/>
+      </w:pPr>
+      <w:r>
+        <w:rPr>
+          <w:rFonts w:eastAsia="Calibri" w:cs="" w:cstheme="minorBidi" w:eastAsiaTheme="minorHAnsi"/>
+          <w:b w:val="false"/>
+          <w:bCs w:val="false"/>
+          <w:color w:val="auto"/>
+          <w:kern w:val="0"/>
+          <w:sz w:val="22"/>
+          <w:szCs w:val="22"/>
+          <w:lang w:val="en-US" w:eastAsia="en-US" w:bidi="ar-SA"/>
+        </w:rPr>
+        <w:t>- inside the app-folder we are working add the template folder</w:t>
+      </w:r>
+    </w:p>
+    <w:p>
+      <w:pPr>
+        <w:pStyle w:val="Normal"/>
+        <w:spacing w:before="0" w:after="160"/>
+        <w:rPr/>
+      </w:pPr>
+      <w:r>
+        <w:rPr>
+          <w:rFonts w:eastAsia="Calibri" w:cs="" w:cstheme="minorBidi" w:eastAsiaTheme="minorHAnsi"/>
+          <w:b w:val="false"/>
+          <w:bCs w:val="false"/>
+          <w:color w:val="auto"/>
+          <w:kern w:val="0"/>
+          <w:sz w:val="22"/>
+          <w:szCs w:val="22"/>
+          <w:lang w:val="en-US" w:eastAsia="en-US" w:bidi="ar-SA"/>
+        </w:rPr>
+        <w:tab/>
+        <w:t>- create a folder /templates</w:t>
+      </w:r>
+    </w:p>
+    <w:p>
+      <w:pPr>
+        <w:pStyle w:val="Normal"/>
+        <w:spacing w:before="0" w:after="160"/>
+        <w:rPr/>
+      </w:pPr>
+      <w:r>
+        <w:rPr>
+          <w:rFonts w:eastAsia="Calibri" w:cs="" w:cstheme="minorBidi" w:eastAsiaTheme="minorHAnsi"/>
+          <w:b w:val="false"/>
+          <w:bCs w:val="false"/>
+          <w:color w:val="auto"/>
+          <w:kern w:val="0"/>
+          <w:sz w:val="22"/>
+          <w:szCs w:val="22"/>
+          <w:lang w:val="en-US" w:eastAsia="en-US" w:bidi="ar-SA"/>
+        </w:rPr>
+        <w:tab/>
+        <w:tab/>
+        <w:t>- app-folder/templates</w:t>
+      </w:r>
+    </w:p>
+    <w:p>
+      <w:pPr>
+        <w:pStyle w:val="Normal"/>
+        <w:spacing w:before="0" w:after="160"/>
+        <w:rPr/>
+      </w:pPr>
+      <w:r>
+        <w:rPr>
+          <w:rFonts w:eastAsia="Calibri" w:cs="" w:cstheme="minorBidi" w:eastAsiaTheme="minorHAnsi"/>
+          <w:b w:val="false"/>
+          <w:bCs w:val="false"/>
+          <w:color w:val="auto"/>
+          <w:kern w:val="0"/>
+          <w:sz w:val="22"/>
+          <w:szCs w:val="22"/>
+          <w:lang w:val="en-US" w:eastAsia="en-US" w:bidi="ar-SA"/>
+        </w:rPr>
+        <w:tab/>
+        <w:t>- add the html files inside another folder or just inside it</w:t>
+      </w:r>
+    </w:p>
+    <w:p>
+      <w:pPr>
+        <w:pStyle w:val="Normal"/>
+        <w:spacing w:before="0" w:after="160"/>
+        <w:rPr/>
+      </w:pPr>
+      <w:r>
+        <w:rPr>
+          <w:rFonts w:eastAsia="Calibri" w:cs="" w:cstheme="minorBidi" w:eastAsiaTheme="minorHAnsi"/>
+          <w:b w:val="false"/>
+          <w:bCs w:val="false"/>
+          <w:color w:val="auto"/>
+          <w:kern w:val="0"/>
+          <w:sz w:val="22"/>
+          <w:szCs w:val="22"/>
+          <w:lang w:val="en-US" w:eastAsia="en-US" w:bidi="ar-SA"/>
+        </w:rPr>
+        <w:tab/>
+        <w:t>- add the html views that will be used</w:t>
       </w:r>
     </w:p>
     <w:sectPr>

</xml_diff>

<commit_message>
Trying to make a multiline comment
</commit_message>
<xml_diff>
--- a/django/django notes.docx
+++ b/django/django notes.docx
@@ -4985,8 +4985,80 @@
           <w:szCs w:val="22"/>
           <w:lang w:val="en-US" w:eastAsia="en-US" w:bidi="ar-SA"/>
         </w:rPr>
-        <w:tab/>
         <w:t>- add the html views that will be used</w:t>
+      </w:r>
+    </w:p>
+    <w:p>
+      <w:pPr>
+        <w:pStyle w:val="Normal"/>
+        <w:spacing w:before="0" w:after="160"/>
+        <w:rPr/>
+      </w:pPr>
+      <w:r>
+        <w:rPr>
+          <w:rFonts w:eastAsia="Calibri" w:cs="" w:cstheme="minorBidi" w:eastAsiaTheme="minorHAnsi"/>
+          <w:b w:val="false"/>
+          <w:bCs w:val="false"/>
+          <w:color w:val="auto"/>
+          <w:kern w:val="0"/>
+          <w:sz w:val="22"/>
+          <w:szCs w:val="22"/>
+          <w:lang w:val="en-US" w:eastAsia="en-US" w:bidi="ar-SA"/>
+        </w:rPr>
+        <w:t xml:space="preserve">- </w:t>
+      </w:r>
+      <w:r>
+        <w:rPr>
+          <w:rFonts w:eastAsia="Calibri" w:cs="" w:cstheme="minorBidi" w:eastAsiaTheme="minorHAnsi"/>
+          <w:b w:val="false"/>
+          <w:bCs w:val="false"/>
+          <w:color w:val="auto"/>
+          <w:kern w:val="0"/>
+          <w:sz w:val="22"/>
+          <w:szCs w:val="22"/>
+          <w:lang w:val="en-US" w:eastAsia="en-US" w:bidi="ar-SA"/>
+        </w:rPr>
+        <w:t>Add an ACTION everytime you create a &lt;form&gt;</w:t>
+      </w:r>
+    </w:p>
+    <w:p>
+      <w:pPr>
+        <w:pStyle w:val="Normal"/>
+        <w:spacing w:before="0" w:after="160"/>
+        <w:rPr/>
+      </w:pPr>
+      <w:r>
+        <w:rPr>
+          <w:rFonts w:eastAsia="Calibri" w:cs="" w:cstheme="minorBidi" w:eastAsiaTheme="minorHAnsi"/>
+          <w:b w:val="false"/>
+          <w:bCs w:val="false"/>
+          <w:color w:val="auto"/>
+          <w:kern w:val="0"/>
+          <w:sz w:val="22"/>
+          <w:szCs w:val="22"/>
+          <w:lang w:val="en-US" w:eastAsia="en-US" w:bidi="ar-SA"/>
+        </w:rPr>
+        <w:t>-Add a METHOD to the form GET | POST</w:t>
+      </w:r>
+    </w:p>
+    <w:p>
+      <w:pPr>
+        <w:pStyle w:val="Normal"/>
+        <w:spacing w:before="0" w:after="160"/>
+        <w:rPr/>
+      </w:pPr>
+      <w:r>
+        <w:rPr>
+          <w:rFonts w:eastAsia="Calibri" w:cs="" w:cstheme="minorBidi" w:eastAsiaTheme="minorHAnsi"/>
+          <w:b w:val="false"/>
+          <w:bCs w:val="false"/>
+          <w:color w:val="auto"/>
+          <w:kern w:val="0"/>
+          <w:sz w:val="22"/>
+          <w:szCs w:val="22"/>
+          <w:lang w:val="en-US" w:eastAsia="en-US" w:bidi="ar-SA"/>
+        </w:rPr>
+        <w:t>-Add {% csrf_token %} below the first line of the form… this will allow the post method to work, it is for security</w:t>
       </w:r>
     </w:p>
     <w:sectPr>

</xml_diff>